<commit_message>
Actualizacion del documento de base de datos
</commit_message>
<xml_diff>
--- a/Desarrollo/MP/Análisis/MP-DEBD.docx
+++ b/Desarrollo/MP/Análisis/MP-DEBD.docx
@@ -1,6 +1,6 @@
 
 <file path=word/document.xml><?xml version="1.0" encoding="utf-8"?>
-<w:document xmlns:wpc="http://schemas.microsoft.com/office/word/2010/wordprocessingCanvas" xmlns:cx="http://schemas.microsoft.com/office/drawing/2014/chartex" xmlns:cx1="http://schemas.microsoft.com/office/drawing/2015/9/8/chartex" xmlns:cx2="http://schemas.microsoft.com/office/drawing/2015/10/21/chartex" xmlns:cx3="http://schemas.microsoft.com/office/drawing/2016/5/9/chartex" xmlns:cx4="http://schemas.microsoft.com/office/drawing/2016/5/10/chartex" xmlns:cx5="http://schemas.microsoft.com/office/drawing/2016/5/11/chartex" xmlns:cx6="http://schemas.microsoft.com/office/drawing/2016/5/12/chartex" xmlns:cx7="http://schemas.microsoft.com/office/drawing/2016/5/13/chartex" xmlns:cx8="http://schemas.microsoft.com/office/drawing/2016/5/14/chartex" xmlns:mc="http://schemas.openxmlformats.org/markup-compatibility/2006" xmlns:aink="http://schemas.microsoft.com/office/drawing/2016/ink" xmlns:am3d="http://schemas.microsoft.com/office/drawing/2017/model3d" xmlns:o="urn:schemas-microsoft-com:office:office" xmlns:r="http://schemas.openxmlformats.org/officeDocument/2006/relationships" xmlns:m="http://schemas.openxmlformats.org/officeDocument/2006/math" xmlns:v="urn:schemas-microsoft-com:vml" xmlns:wp14="http://schemas.microsoft.com/office/word/2010/wordprocessingDrawing" xmlns:wp="http://schemas.openxmlformats.org/drawingml/2006/wordprocessingDrawing" xmlns:w10="urn:schemas-microsoft-com:office:word" xmlns:w="http://schemas.openxmlformats.org/wordprocessingml/2006/main" xmlns:w14="http://schemas.microsoft.com/office/word/2010/wordml" xmlns:w15="http://schemas.microsoft.com/office/word/2012/wordml" xmlns:w16cex="http://schemas.microsoft.com/office/word/2018/wordml/cex" xmlns:w16cid="http://schemas.microsoft.com/office/word/2016/wordml/cid" xmlns:w16="http://schemas.microsoft.com/office/word/2018/wordml" xmlns:w16se="http://schemas.microsoft.com/office/word/2015/wordml/symex" xmlns:wpg="http://schemas.microsoft.com/office/word/2010/wordprocessingGroup" xmlns:wpi="http://schemas.microsoft.com/office/word/2010/wordprocessingInk" xmlns:wne="http://schemas.microsoft.com/office/word/2006/wordml" xmlns:wps="http://schemas.microsoft.com/office/word/2010/wordprocessingShape" mc:Ignorable="w14 w15 w16se w16cid w16 w16cex wp14">
+<w:document xmlns:wpc="http://schemas.microsoft.com/office/word/2010/wordprocessingCanvas" xmlns:cx="http://schemas.microsoft.com/office/drawing/2014/chartex" xmlns:cx1="http://schemas.microsoft.com/office/drawing/2015/9/8/chartex" xmlns:cx2="http://schemas.microsoft.com/office/drawing/2015/10/21/chartex" xmlns:cx3="http://schemas.microsoft.com/office/drawing/2016/5/9/chartex" xmlns:cx4="http://schemas.microsoft.com/office/drawing/2016/5/10/chartex" xmlns:cx5="http://schemas.microsoft.com/office/drawing/2016/5/11/chartex" xmlns:cx6="http://schemas.microsoft.com/office/drawing/2016/5/12/chartex" xmlns:cx7="http://schemas.microsoft.com/office/drawing/2016/5/13/chartex" xmlns:cx8="http://schemas.microsoft.com/office/drawing/2016/5/14/chartex" xmlns:mc="http://schemas.openxmlformats.org/markup-compatibility/2006" xmlns:aink="http://schemas.microsoft.com/office/drawing/2016/ink" xmlns:am3d="http://schemas.microsoft.com/office/drawing/2017/model3d" xmlns:o="urn:schemas-microsoft-com:office:office" xmlns:r="http://schemas.openxmlformats.org/officeDocument/2006/relationships" xmlns:m="http://schemas.openxmlformats.org/officeDocument/2006/math" xmlns:v="urn:schemas-microsoft-com:vml" xmlns:wp14="http://schemas.microsoft.com/office/word/2010/wordprocessingDrawing" xmlns:wp="http://schemas.openxmlformats.org/drawingml/2006/wordprocessingDrawing" xmlns:w10="urn:schemas-microsoft-com:office:word" xmlns:w="http://schemas.openxmlformats.org/wordprocessingml/2006/main" xmlns:w14="http://schemas.microsoft.com/office/word/2010/wordml" xmlns:w15="http://schemas.microsoft.com/office/word/2012/wordml" xmlns:w16cex="http://schemas.microsoft.com/office/word/2018/wordml/cex" xmlns:w16cid="http://schemas.microsoft.com/office/word/2016/wordml/cid" xmlns:w16="http://schemas.microsoft.com/office/word/2018/wordml" xmlns:w16sdtdh="http://schemas.microsoft.com/office/word/2020/wordml/sdtdatahash" xmlns:w16se="http://schemas.microsoft.com/office/word/2015/wordml/symex" xmlns:wpg="http://schemas.microsoft.com/office/word/2010/wordprocessingGroup" xmlns:wpi="http://schemas.microsoft.com/office/word/2010/wordprocessingInk" xmlns:wne="http://schemas.microsoft.com/office/word/2006/wordml" xmlns:wps="http://schemas.microsoft.com/office/word/2010/wordprocessingShape" mc:Ignorable="w14 w15 w16se w16cid w16 w16cex w16sdtdh wp14">
   <w:background w:color="F2F2F2" w:themeColor="background1" w:themeShade="F2"/>
   <w:body>
     <w:p>
@@ -390,7 +390,7 @@
               </wp:anchor>
             </w:drawing>
           </mc:Choice>
-          <mc:Fallback xmlns:w16sdtdh="http://schemas.microsoft.com/office/word/2020/wordml/sdtdatahash">
+          <mc:Fallback>
             <w:pict>
               <v:group w14:anchorId="4A3498B6" id="Grupo 4" o:spid="_x0000_s1026" style="position:absolute;margin-left:295.5pt;margin-top:4.1pt;width:334pt;height:722.65pt;z-index:251661312;mso-width-relative:margin;mso-height-relative:margin" coordsize="41560,91786" o:gfxdata="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">
                 <v:group id="Grupo 5" o:spid="_x0000_s1027" style="position:absolute;width:34075;height:91786" coordsize="34075,91786" o:gfxdata="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">
@@ -890,12 +890,21 @@
           <w:szCs w:val="24"/>
         </w:rPr>
       </w:pPr>
-      <w:r>
-        <w:rPr>
-          <w:sz w:val="24"/>
-          <w:szCs w:val="24"/>
-        </w:rPr>
-        <w:t>Huarhuachi Ortega, Andrea Mariana</w:t>
+      <w:proofErr w:type="spellStart"/>
+      <w:r>
+        <w:rPr>
+          <w:sz w:val="24"/>
+          <w:szCs w:val="24"/>
+        </w:rPr>
+        <w:t>Huarhuachi</w:t>
+      </w:r>
+      <w:proofErr w:type="spellEnd"/>
+      <w:r>
+        <w:rPr>
+          <w:sz w:val="24"/>
+          <w:szCs w:val="24"/>
+        </w:rPr>
+        <w:t xml:space="preserve"> Ortega, Andrea Mariana</w:t>
       </w:r>
       <w:r>
         <w:rPr>
@@ -987,8 +996,17 @@
           <w:sz w:val="24"/>
           <w:szCs w:val="24"/>
         </w:rPr>
-        <w:t>Rojas Villanueva, Paula Elianne</w:t>
-      </w:r>
+        <w:t xml:space="preserve">Rojas Villanueva, Paula </w:t>
+      </w:r>
+      <w:proofErr w:type="spellStart"/>
+      <w:r>
+        <w:rPr>
+          <w:sz w:val="24"/>
+          <w:szCs w:val="24"/>
+        </w:rPr>
+        <w:t>Elianne</w:t>
+      </w:r>
+      <w:proofErr w:type="spellEnd"/>
       <w:r>
         <w:rPr>
           <w:sz w:val="24"/>
@@ -2009,6 +2027,24 @@
               <w:t>21.11.2021</w:t>
             </w:r>
           </w:p>
+          <w:p>
+            <w:pPr>
+              <w:spacing w:before="240" w:after="240"/>
+              <w:ind w:right="20"/>
+              <w:jc w:val="center"/>
+              <w:rPr>
+                <w:sz w:val="24"/>
+                <w:szCs w:val="24"/>
+              </w:rPr>
+            </w:pPr>
+            <w:r>
+              <w:rPr>
+                <w:sz w:val="24"/>
+                <w:szCs w:val="24"/>
+              </w:rPr>
+              <w:t>22.11.2021</w:t>
+            </w:r>
+          </w:p>
         </w:tc>
       </w:tr>
     </w:tbl>
@@ -2099,7 +2135,7 @@
       <w:sdtContent>
         <w:p>
           <w:pPr>
-            <w:pStyle w:val="TOC1"/>
+            <w:pStyle w:val="TDC1"/>
             <w:tabs>
               <w:tab w:val="left" w:pos="440"/>
               <w:tab w:val="right" w:pos="9016"/>
@@ -2122,7 +2158,7 @@
           <w:hyperlink w:anchor="_Toc88412667" w:history="1">
             <w:r>
               <w:rPr>
-                <w:rStyle w:val="Hyperlink"/>
+                <w:rStyle w:val="Hipervnculo"/>
                 <w:b/>
                 <w:bCs/>
                 <w:noProof/>
@@ -2139,7 +2175,7 @@
             </w:r>
             <w:r>
               <w:rPr>
-                <w:rStyle w:val="Hyperlink"/>
+                <w:rStyle w:val="Hipervnculo"/>
                 <w:b/>
                 <w:bCs/>
                 <w:noProof/>
@@ -2198,7 +2234,7 @@
         </w:p>
         <w:p>
           <w:pPr>
-            <w:pStyle w:val="TOC2"/>
+            <w:pStyle w:val="TDC2"/>
             <w:tabs>
               <w:tab w:val="left" w:pos="880"/>
               <w:tab w:val="right" w:pos="9016"/>
@@ -2212,7 +2248,7 @@
           <w:hyperlink w:anchor="_Toc88412668" w:history="1">
             <w:r>
               <w:rPr>
-                <w:rStyle w:val="Hyperlink"/>
+                <w:rStyle w:val="Hipervnculo"/>
                 <w:b/>
                 <w:bCs/>
                 <w:noProof/>
@@ -2229,7 +2265,7 @@
             </w:r>
             <w:r>
               <w:rPr>
-                <w:rStyle w:val="Hyperlink"/>
+                <w:rStyle w:val="Hipervnculo"/>
                 <w:b/>
                 <w:bCs/>
                 <w:noProof/>
@@ -2288,7 +2324,7 @@
         </w:p>
         <w:p>
           <w:pPr>
-            <w:pStyle w:val="TOC2"/>
+            <w:pStyle w:val="TDC2"/>
             <w:tabs>
               <w:tab w:val="left" w:pos="880"/>
               <w:tab w:val="right" w:pos="9016"/>
@@ -2302,7 +2338,7 @@
           <w:hyperlink w:anchor="_Toc88412669" w:history="1">
             <w:r>
               <w:rPr>
-                <w:rStyle w:val="Hyperlink"/>
+                <w:rStyle w:val="Hipervnculo"/>
                 <w:b/>
                 <w:bCs/>
                 <w:noProof/>
@@ -2319,7 +2355,7 @@
             </w:r>
             <w:r>
               <w:rPr>
-                <w:rStyle w:val="Hyperlink"/>
+                <w:rStyle w:val="Hipervnculo"/>
                 <w:b/>
                 <w:bCs/>
                 <w:noProof/>
@@ -2378,7 +2414,7 @@
         </w:p>
         <w:p>
           <w:pPr>
-            <w:pStyle w:val="TOC3"/>
+            <w:pStyle w:val="TDC3"/>
             <w:tabs>
               <w:tab w:val="left" w:pos="1320"/>
               <w:tab w:val="right" w:pos="9016"/>
@@ -2392,7 +2428,7 @@
           <w:hyperlink w:anchor="_Toc88412670" w:history="1">
             <w:r>
               <w:rPr>
-                <w:rStyle w:val="Hyperlink"/>
+                <w:rStyle w:val="Hipervnculo"/>
                 <w:b/>
                 <w:bCs/>
                 <w:noProof/>
@@ -2409,7 +2445,7 @@
             </w:r>
             <w:r>
               <w:rPr>
-                <w:rStyle w:val="Hyperlink"/>
+                <w:rStyle w:val="Hipervnculo"/>
                 <w:b/>
                 <w:bCs/>
                 <w:noProof/>
@@ -2468,7 +2504,7 @@
         </w:p>
         <w:p>
           <w:pPr>
-            <w:pStyle w:val="TOC3"/>
+            <w:pStyle w:val="TDC3"/>
             <w:tabs>
               <w:tab w:val="left" w:pos="1320"/>
               <w:tab w:val="right" w:pos="9016"/>
@@ -2482,7 +2518,7 @@
           <w:hyperlink w:anchor="_Toc88412671" w:history="1">
             <w:r>
               <w:rPr>
-                <w:rStyle w:val="Hyperlink"/>
+                <w:rStyle w:val="Hipervnculo"/>
                 <w:b/>
                 <w:bCs/>
                 <w:noProof/>
@@ -2499,7 +2535,7 @@
             </w:r>
             <w:r>
               <w:rPr>
-                <w:rStyle w:val="Hyperlink"/>
+                <w:rStyle w:val="Hipervnculo"/>
                 <w:b/>
                 <w:bCs/>
                 <w:noProof/>
@@ -2558,7 +2594,7 @@
         </w:p>
         <w:p>
           <w:pPr>
-            <w:pStyle w:val="TOC2"/>
+            <w:pStyle w:val="TDC2"/>
             <w:tabs>
               <w:tab w:val="left" w:pos="880"/>
               <w:tab w:val="right" w:pos="9016"/>
@@ -2572,7 +2608,7 @@
           <w:hyperlink w:anchor="_Toc88412672" w:history="1">
             <w:r>
               <w:rPr>
-                <w:rStyle w:val="Hyperlink"/>
+                <w:rStyle w:val="Hipervnculo"/>
                 <w:b/>
                 <w:bCs/>
                 <w:noProof/>
@@ -2589,7 +2625,7 @@
             </w:r>
             <w:r>
               <w:rPr>
-                <w:rStyle w:val="Hyperlink"/>
+                <w:rStyle w:val="Hipervnculo"/>
                 <w:b/>
                 <w:bCs/>
                 <w:noProof/>
@@ -2648,7 +2684,7 @@
         </w:p>
         <w:p>
           <w:pPr>
-            <w:pStyle w:val="TOC1"/>
+            <w:pStyle w:val="TDC1"/>
             <w:tabs>
               <w:tab w:val="left" w:pos="440"/>
               <w:tab w:val="right" w:pos="9016"/>
@@ -2662,7 +2698,7 @@
           <w:hyperlink w:anchor="_Toc88412673" w:history="1">
             <w:r>
               <w:rPr>
-                <w:rStyle w:val="Hyperlink"/>
+                <w:rStyle w:val="Hipervnculo"/>
                 <w:b/>
                 <w:bCs/>
                 <w:noProof/>
@@ -2679,7 +2715,7 @@
             </w:r>
             <w:r>
               <w:rPr>
-                <w:rStyle w:val="Hyperlink"/>
+                <w:rStyle w:val="Hipervnculo"/>
                 <w:b/>
                 <w:bCs/>
                 <w:noProof/>
@@ -2738,7 +2774,7 @@
         </w:p>
         <w:p>
           <w:pPr>
-            <w:pStyle w:val="TOC1"/>
+            <w:pStyle w:val="TDC1"/>
             <w:tabs>
               <w:tab w:val="left" w:pos="440"/>
               <w:tab w:val="right" w:pos="9016"/>
@@ -2752,7 +2788,7 @@
           <w:hyperlink w:anchor="_Toc88412674" w:history="1">
             <w:r>
               <w:rPr>
-                <w:rStyle w:val="Hyperlink"/>
+                <w:rStyle w:val="Hipervnculo"/>
                 <w:b/>
                 <w:bCs/>
                 <w:noProof/>
@@ -2769,7 +2805,7 @@
             </w:r>
             <w:r>
               <w:rPr>
-                <w:rStyle w:val="Hyperlink"/>
+                <w:rStyle w:val="Hipervnculo"/>
                 <w:b/>
                 <w:bCs/>
                 <w:noProof/>
@@ -2828,7 +2864,7 @@
         </w:p>
         <w:p>
           <w:pPr>
-            <w:pStyle w:val="TOC2"/>
+            <w:pStyle w:val="TDC2"/>
             <w:tabs>
               <w:tab w:val="left" w:pos="880"/>
               <w:tab w:val="right" w:pos="9016"/>
@@ -2842,7 +2878,7 @@
           <w:hyperlink w:anchor="_Toc88412675" w:history="1">
             <w:r>
               <w:rPr>
-                <w:rStyle w:val="Hyperlink"/>
+                <w:rStyle w:val="Hipervnculo"/>
                 <w:b/>
                 <w:bCs/>
                 <w:noProof/>
@@ -2859,7 +2895,7 @@
             </w:r>
             <w:r>
               <w:rPr>
-                <w:rStyle w:val="Hyperlink"/>
+                <w:rStyle w:val="Hipervnculo"/>
                 <w:b/>
                 <w:bCs/>
                 <w:noProof/>
@@ -2918,7 +2954,7 @@
         </w:p>
         <w:p>
           <w:pPr>
-            <w:pStyle w:val="TOC2"/>
+            <w:pStyle w:val="TDC2"/>
             <w:tabs>
               <w:tab w:val="left" w:pos="880"/>
               <w:tab w:val="right" w:pos="9016"/>
@@ -2932,7 +2968,7 @@
           <w:hyperlink w:anchor="_Toc88412676" w:history="1">
             <w:r>
               <w:rPr>
-                <w:rStyle w:val="Hyperlink"/>
+                <w:rStyle w:val="Hipervnculo"/>
                 <w:b/>
                 <w:bCs/>
                 <w:noProof/>
@@ -2949,7 +2985,7 @@
             </w:r>
             <w:r>
               <w:rPr>
-                <w:rStyle w:val="Hyperlink"/>
+                <w:rStyle w:val="Hipervnculo"/>
                 <w:b/>
                 <w:bCs/>
                 <w:noProof/>
@@ -3008,7 +3044,7 @@
         </w:p>
         <w:p>
           <w:pPr>
-            <w:pStyle w:val="TOC3"/>
+            <w:pStyle w:val="TDC3"/>
             <w:tabs>
               <w:tab w:val="left" w:pos="1320"/>
               <w:tab w:val="right" w:pos="9016"/>
@@ -3022,7 +3058,7 @@
           <w:hyperlink w:anchor="_Toc88412677" w:history="1">
             <w:r>
               <w:rPr>
-                <w:rStyle w:val="Hyperlink"/>
+                <w:rStyle w:val="Hipervnculo"/>
                 <w:b/>
                 <w:bCs/>
                 <w:noProof/>
@@ -3039,7 +3075,7 @@
             </w:r>
             <w:r>
               <w:rPr>
-                <w:rStyle w:val="Hyperlink"/>
+                <w:rStyle w:val="Hipervnculo"/>
                 <w:b/>
                 <w:bCs/>
                 <w:noProof/>
@@ -3098,7 +3134,7 @@
         </w:p>
         <w:p>
           <w:pPr>
-            <w:pStyle w:val="TOC3"/>
+            <w:pStyle w:val="TDC3"/>
             <w:tabs>
               <w:tab w:val="left" w:pos="1320"/>
               <w:tab w:val="right" w:pos="9016"/>
@@ -3112,7 +3148,7 @@
           <w:hyperlink w:anchor="_Toc88412678" w:history="1">
             <w:r>
               <w:rPr>
-                <w:rStyle w:val="Hyperlink"/>
+                <w:rStyle w:val="Hipervnculo"/>
                 <w:b/>
                 <w:bCs/>
                 <w:noProof/>
@@ -3129,7 +3165,7 @@
             </w:r>
             <w:r>
               <w:rPr>
-                <w:rStyle w:val="Hyperlink"/>
+                <w:rStyle w:val="Hipervnculo"/>
                 <w:b/>
                 <w:bCs/>
                 <w:noProof/>
@@ -3188,7 +3224,7 @@
         </w:p>
         <w:p>
           <w:pPr>
-            <w:pStyle w:val="TOC1"/>
+            <w:pStyle w:val="TDC1"/>
             <w:tabs>
               <w:tab w:val="left" w:pos="440"/>
               <w:tab w:val="right" w:pos="9016"/>
@@ -3202,7 +3238,7 @@
           <w:hyperlink w:anchor="_Toc88412679" w:history="1">
             <w:r>
               <w:rPr>
-                <w:rStyle w:val="Hyperlink"/>
+                <w:rStyle w:val="Hipervnculo"/>
                 <w:b/>
                 <w:bCs/>
                 <w:noProof/>
@@ -3219,7 +3255,7 @@
             </w:r>
             <w:r>
               <w:rPr>
-                <w:rStyle w:val="Hyperlink"/>
+                <w:rStyle w:val="Hipervnculo"/>
                 <w:b/>
                 <w:bCs/>
                 <w:noProof/>
@@ -3278,7 +3314,7 @@
         </w:p>
         <w:p>
           <w:pPr>
-            <w:pStyle w:val="TOC2"/>
+            <w:pStyle w:val="TDC2"/>
             <w:tabs>
               <w:tab w:val="left" w:pos="880"/>
               <w:tab w:val="right" w:pos="9016"/>
@@ -3292,7 +3328,7 @@
           <w:hyperlink w:anchor="_Toc88412680" w:history="1">
             <w:r>
               <w:rPr>
-                <w:rStyle w:val="Hyperlink"/>
+                <w:rStyle w:val="Hipervnculo"/>
                 <w:b/>
                 <w:bCs/>
                 <w:noProof/>
@@ -3309,7 +3345,7 @@
             </w:r>
             <w:r>
               <w:rPr>
-                <w:rStyle w:val="Hyperlink"/>
+                <w:rStyle w:val="Hipervnculo"/>
                 <w:b/>
                 <w:bCs/>
                 <w:noProof/>
@@ -3368,7 +3404,7 @@
         </w:p>
         <w:p>
           <w:pPr>
-            <w:pStyle w:val="TOC1"/>
+            <w:pStyle w:val="TDC1"/>
             <w:tabs>
               <w:tab w:val="left" w:pos="440"/>
               <w:tab w:val="right" w:pos="9016"/>
@@ -3382,7 +3418,7 @@
           <w:hyperlink w:anchor="_Toc88412681" w:history="1">
             <w:r>
               <w:rPr>
-                <w:rStyle w:val="Hyperlink"/>
+                <w:rStyle w:val="Hipervnculo"/>
                 <w:b/>
                 <w:bCs/>
                 <w:noProof/>
@@ -3399,7 +3435,7 @@
             </w:r>
             <w:r>
               <w:rPr>
-                <w:rStyle w:val="Hyperlink"/>
+                <w:rStyle w:val="Hipervnculo"/>
                 <w:b/>
                 <w:bCs/>
                 <w:noProof/>
@@ -3458,7 +3494,7 @@
         </w:p>
         <w:p>
           <w:pPr>
-            <w:pStyle w:val="TOC1"/>
+            <w:pStyle w:val="TDC1"/>
             <w:tabs>
               <w:tab w:val="left" w:pos="440"/>
               <w:tab w:val="right" w:pos="9016"/>
@@ -3472,7 +3508,7 @@
           <w:hyperlink w:anchor="_Toc88412682" w:history="1">
             <w:r>
               <w:rPr>
-                <w:rStyle w:val="Hyperlink"/>
+                <w:rStyle w:val="Hipervnculo"/>
                 <w:b/>
                 <w:bCs/>
                 <w:noProof/>
@@ -3489,7 +3525,7 @@
             </w:r>
             <w:r>
               <w:rPr>
-                <w:rStyle w:val="Hyperlink"/>
+                <w:rStyle w:val="Hipervnculo"/>
                 <w:b/>
                 <w:bCs/>
                 <w:noProof/>
@@ -3548,7 +3584,7 @@
         </w:p>
         <w:p>
           <w:pPr>
-            <w:pStyle w:val="TOC2"/>
+            <w:pStyle w:val="TDC2"/>
             <w:tabs>
               <w:tab w:val="left" w:pos="880"/>
               <w:tab w:val="right" w:pos="9016"/>
@@ -3562,7 +3598,7 @@
           <w:hyperlink w:anchor="_Toc88412683" w:history="1">
             <w:r>
               <w:rPr>
-                <w:rStyle w:val="Hyperlink"/>
+                <w:rStyle w:val="Hipervnculo"/>
                 <w:b/>
                 <w:bCs/>
                 <w:noProof/>
@@ -3579,7 +3615,7 @@
             </w:r>
             <w:r>
               <w:rPr>
-                <w:rStyle w:val="Hyperlink"/>
+                <w:rStyle w:val="Hipervnculo"/>
                 <w:b/>
                 <w:bCs/>
                 <w:noProof/>
@@ -3638,7 +3674,7 @@
         </w:p>
         <w:p>
           <w:pPr>
-            <w:pStyle w:val="TOC1"/>
+            <w:pStyle w:val="TDC1"/>
             <w:tabs>
               <w:tab w:val="right" w:pos="9016"/>
             </w:tabs>
@@ -3651,7 +3687,7 @@
           <w:hyperlink w:anchor="_Toc88412684" w:history="1">
             <w:r>
               <w:rPr>
-                <w:rStyle w:val="Hyperlink"/>
+                <w:rStyle w:val="Hipervnculo"/>
                 <w:b/>
                 <w:bCs/>
                 <w:noProof/>
@@ -3710,7 +3746,7 @@
         </w:p>
         <w:p>
           <w:pPr>
-            <w:pStyle w:val="TOC2"/>
+            <w:pStyle w:val="TDC2"/>
             <w:tabs>
               <w:tab w:val="right" w:pos="9016"/>
             </w:tabs>
@@ -3723,7 +3759,7 @@
           <w:hyperlink w:anchor="_Toc88412685" w:history="1">
             <w:r>
               <w:rPr>
-                <w:rStyle w:val="Hyperlink"/>
+                <w:rStyle w:val="Hipervnculo"/>
                 <w:b/>
                 <w:bCs/>
                 <w:noProof/>
@@ -3879,7 +3915,7 @@
     </w:p>
     <w:p>
       <w:pPr>
-        <w:pStyle w:val="Heading1"/>
+        <w:pStyle w:val="Ttulo1"/>
         <w:numPr>
           <w:ilvl w:val="0"/>
           <w:numId w:val="1"/>
@@ -3909,7 +3945,7 @@
     </w:p>
     <w:p>
       <w:pPr>
-        <w:pStyle w:val="Heading2"/>
+        <w:pStyle w:val="Ttulo2"/>
         <w:numPr>
           <w:ilvl w:val="1"/>
           <w:numId w:val="1"/>
@@ -3971,7 +4007,7 @@
     </w:p>
     <w:p>
       <w:pPr>
-        <w:pStyle w:val="Heading2"/>
+        <w:pStyle w:val="Ttulo2"/>
         <w:numPr>
           <w:ilvl w:val="1"/>
           <w:numId w:val="1"/>
@@ -4001,7 +4037,7 @@
     </w:p>
     <w:p>
       <w:pPr>
-        <w:pStyle w:val="Heading3"/>
+        <w:pStyle w:val="Ttulo3"/>
         <w:numPr>
           <w:ilvl w:val="2"/>
           <w:numId w:val="1"/>
@@ -4048,7 +4084,7 @@
     </w:p>
     <w:p>
       <w:pPr>
-        <w:pStyle w:val="Heading3"/>
+        <w:pStyle w:val="Ttulo3"/>
         <w:numPr>
           <w:ilvl w:val="2"/>
           <w:numId w:val="1"/>
@@ -4077,7 +4113,7 @@
     </w:p>
     <w:p>
       <w:pPr>
-        <w:pStyle w:val="ListParagraph"/>
+        <w:pStyle w:val="Prrafodelista"/>
         <w:numPr>
           <w:ilvl w:val="0"/>
           <w:numId w:val="4"/>
@@ -4120,7 +4156,7 @@
     </w:p>
     <w:p>
       <w:pPr>
-        <w:pStyle w:val="ListParagraph"/>
+        <w:pStyle w:val="Prrafodelista"/>
         <w:numPr>
           <w:ilvl w:val="0"/>
           <w:numId w:val="4"/>
@@ -4149,7 +4185,7 @@
     </w:p>
     <w:p>
       <w:pPr>
-        <w:pStyle w:val="ListParagraph"/>
+        <w:pStyle w:val="Prrafodelista"/>
         <w:numPr>
           <w:ilvl w:val="0"/>
           <w:numId w:val="4"/>
@@ -4178,7 +4214,7 @@
     </w:p>
     <w:p>
       <w:pPr>
-        <w:pStyle w:val="ListParagraph"/>
+        <w:pStyle w:val="Prrafodelista"/>
         <w:numPr>
           <w:ilvl w:val="0"/>
           <w:numId w:val="4"/>
@@ -4207,7 +4243,7 @@
     </w:p>
     <w:p>
       <w:pPr>
-        <w:pStyle w:val="Heading2"/>
+        <w:pStyle w:val="Ttulo2"/>
         <w:numPr>
           <w:ilvl w:val="1"/>
           <w:numId w:val="1"/>
@@ -4255,7 +4291,7 @@
     </w:p>
     <w:p>
       <w:pPr>
-        <w:pStyle w:val="Heading1"/>
+        <w:pStyle w:val="Ttulo1"/>
         <w:numPr>
           <w:ilvl w:val="0"/>
           <w:numId w:val="1"/>
@@ -4303,7 +4339,7 @@
     </w:p>
     <w:p>
       <w:pPr>
-        <w:pStyle w:val="ListParagraph"/>
+        <w:pStyle w:val="Prrafodelista"/>
         <w:numPr>
           <w:ilvl w:val="0"/>
           <w:numId w:val="3"/>
@@ -4325,7 +4361,7 @@
     </w:p>
     <w:p>
       <w:pPr>
-        <w:pStyle w:val="ListParagraph"/>
+        <w:pStyle w:val="Prrafodelista"/>
         <w:numPr>
           <w:ilvl w:val="0"/>
           <w:numId w:val="3"/>
@@ -4348,7 +4384,7 @@
     </w:p>
     <w:p>
       <w:pPr>
-        <w:pStyle w:val="ListParagraph"/>
+        <w:pStyle w:val="Prrafodelista"/>
         <w:numPr>
           <w:ilvl w:val="0"/>
           <w:numId w:val="3"/>
@@ -4370,7 +4406,7 @@
     </w:p>
     <w:p>
       <w:pPr>
-        <w:pStyle w:val="ListParagraph"/>
+        <w:pStyle w:val="Prrafodelista"/>
         <w:numPr>
           <w:ilvl w:val="0"/>
           <w:numId w:val="3"/>
@@ -4392,7 +4428,7 @@
     </w:p>
     <w:p>
       <w:pPr>
-        <w:pStyle w:val="ListParagraph"/>
+        <w:pStyle w:val="Prrafodelista"/>
         <w:numPr>
           <w:ilvl w:val="0"/>
           <w:numId w:val="3"/>
@@ -4414,7 +4450,7 @@
     </w:p>
     <w:p>
       <w:pPr>
-        <w:pStyle w:val="ListParagraph"/>
+        <w:pStyle w:val="Prrafodelista"/>
         <w:numPr>
           <w:ilvl w:val="0"/>
           <w:numId w:val="3"/>
@@ -4436,7 +4472,7 @@
     </w:p>
     <w:p>
       <w:pPr>
-        <w:pStyle w:val="ListParagraph"/>
+        <w:pStyle w:val="Prrafodelista"/>
         <w:numPr>
           <w:ilvl w:val="0"/>
           <w:numId w:val="3"/>
@@ -4749,7 +4785,7 @@
     </w:p>
     <w:p>
       <w:pPr>
-        <w:pStyle w:val="ListParagraph"/>
+        <w:pStyle w:val="Prrafodelista"/>
         <w:numPr>
           <w:ilvl w:val="0"/>
           <w:numId w:val="7"/>
@@ -4779,7 +4815,7 @@
     </w:p>
     <w:p>
       <w:pPr>
-        <w:pStyle w:val="ListParagraph"/>
+        <w:pStyle w:val="Prrafodelista"/>
         <w:numPr>
           <w:ilvl w:val="0"/>
           <w:numId w:val="7"/>
@@ -4801,7 +4837,7 @@
     </w:p>
     <w:p>
       <w:pPr>
-        <w:pStyle w:val="ListParagraph"/>
+        <w:pStyle w:val="Prrafodelista"/>
         <w:numPr>
           <w:ilvl w:val="0"/>
           <w:numId w:val="7"/>
@@ -4823,7 +4859,7 @@
     </w:p>
     <w:p>
       <w:pPr>
-        <w:pStyle w:val="Heading1"/>
+        <w:pStyle w:val="Ttulo1"/>
         <w:numPr>
           <w:ilvl w:val="0"/>
           <w:numId w:val="1"/>
@@ -4863,7 +4899,7 @@
     </w:p>
     <w:p>
       <w:pPr>
-        <w:pStyle w:val="Heading2"/>
+        <w:pStyle w:val="Ttulo2"/>
         <w:numPr>
           <w:ilvl w:val="1"/>
           <w:numId w:val="1"/>
@@ -4918,7 +4954,7 @@
     </w:p>
     <w:p>
       <w:pPr>
-        <w:pStyle w:val="ListParagraph"/>
+        <w:pStyle w:val="Prrafodelista"/>
         <w:numPr>
           <w:ilvl w:val="0"/>
           <w:numId w:val="9"/>
@@ -4970,12 +5006,28 @@
           <w:sz w:val="24"/>
           <w:szCs w:val="24"/>
         </w:rPr>
-        <w:t>longevidad y portabilidad de la base de datos, además facilita la capacitación de los administradores ya que la mayor parte esta familiarizado con alguna versión de SQL.</w:t>
+        <w:t xml:space="preserve">longevidad y portabilidad de la base de datos, además facilita la capacitación de los administradores ya que la mayor parte </w:t>
+      </w:r>
+      <w:proofErr w:type="spellStart"/>
+      <w:r>
+        <w:rPr>
+          <w:sz w:val="24"/>
+          <w:szCs w:val="24"/>
+        </w:rPr>
+        <w:t>esta</w:t>
+      </w:r>
+      <w:proofErr w:type="spellEnd"/>
+      <w:r>
+        <w:rPr>
+          <w:sz w:val="24"/>
+          <w:szCs w:val="24"/>
+        </w:rPr>
+        <w:t xml:space="preserve"> familiarizado con alguna versión de SQL.</w:t>
       </w:r>
     </w:p>
     <w:p>
       <w:pPr>
-        <w:pStyle w:val="ListParagraph"/>
+        <w:pStyle w:val="Prrafodelista"/>
         <w:numPr>
           <w:ilvl w:val="0"/>
           <w:numId w:val="9"/>
@@ -4997,7 +5049,7 @@
     </w:p>
     <w:p>
       <w:pPr>
-        <w:pStyle w:val="ListParagraph"/>
+        <w:pStyle w:val="Prrafodelista"/>
         <w:numPr>
           <w:ilvl w:val="0"/>
           <w:numId w:val="9"/>
@@ -5026,7 +5078,7 @@
     </w:p>
     <w:p>
       <w:pPr>
-        <w:pStyle w:val="ListParagraph"/>
+        <w:pStyle w:val="Prrafodelista"/>
         <w:numPr>
           <w:ilvl w:val="0"/>
           <w:numId w:val="9"/>
@@ -5050,12 +5102,28 @@
           <w:sz w:val="24"/>
           <w:szCs w:val="24"/>
         </w:rPr>
-        <w:t>, facilitando la clasificación de los datos en las tablas, permitiendo consultas mas rápidas y previendo el ingreso de los datos duplicados.</w:t>
+        <w:t xml:space="preserve">, facilitando la clasificación de los datos en las tablas, permitiendo consultas </w:t>
+      </w:r>
+      <w:proofErr w:type="spellStart"/>
+      <w:r>
+        <w:rPr>
+          <w:sz w:val="24"/>
+          <w:szCs w:val="24"/>
+        </w:rPr>
+        <w:t>mas</w:t>
+      </w:r>
+      <w:proofErr w:type="spellEnd"/>
+      <w:r>
+        <w:rPr>
+          <w:sz w:val="24"/>
+          <w:szCs w:val="24"/>
+        </w:rPr>
+        <w:t xml:space="preserve"> rápidas y previendo el ingreso de los datos duplicados.</w:t>
       </w:r>
     </w:p>
     <w:p>
       <w:pPr>
-        <w:pStyle w:val="ListParagraph"/>
+        <w:pStyle w:val="Prrafodelista"/>
         <w:numPr>
           <w:ilvl w:val="0"/>
           <w:numId w:val="9"/>
@@ -5092,7 +5160,7 @@
     </w:p>
     <w:p>
       <w:pPr>
-        <w:pStyle w:val="ListParagraph"/>
+        <w:pStyle w:val="Prrafodelista"/>
         <w:numPr>
           <w:ilvl w:val="0"/>
           <w:numId w:val="9"/>
@@ -5121,7 +5189,7 @@
     </w:p>
     <w:p>
       <w:pPr>
-        <w:pStyle w:val="ListParagraph"/>
+        <w:pStyle w:val="Prrafodelista"/>
         <w:numPr>
           <w:ilvl w:val="0"/>
           <w:numId w:val="9"/>
@@ -5143,7 +5211,7 @@
     </w:p>
     <w:p>
       <w:pPr>
-        <w:pStyle w:val="ListParagraph"/>
+        <w:pStyle w:val="Prrafodelista"/>
         <w:numPr>
           <w:ilvl w:val="0"/>
           <w:numId w:val="9"/>
@@ -5165,7 +5233,7 @@
     </w:p>
     <w:p>
       <w:pPr>
-        <w:pStyle w:val="Heading2"/>
+        <w:pStyle w:val="Ttulo2"/>
         <w:numPr>
           <w:ilvl w:val="1"/>
           <w:numId w:val="1"/>
@@ -5195,7 +5263,7 @@
     </w:p>
     <w:p>
       <w:pPr>
-        <w:pStyle w:val="Heading3"/>
+        <w:pStyle w:val="Ttulo3"/>
         <w:numPr>
           <w:ilvl w:val="2"/>
           <w:numId w:val="1"/>
@@ -5233,7 +5301,7 @@
     </w:p>
     <w:p>
       <w:pPr>
-        <w:pStyle w:val="ListParagraph"/>
+        <w:pStyle w:val="Prrafodelista"/>
         <w:numPr>
           <w:ilvl w:val="0"/>
           <w:numId w:val="15"/>
@@ -5250,12 +5318,44 @@
           <w:sz w:val="24"/>
           <w:szCs w:val="24"/>
         </w:rPr>
-        <w:t xml:space="preserve">El servidor de base de datos se usará para el proyecto Meal Planner. </w:t>
+        <w:t xml:space="preserve">El servidor de base de datos se usará para el proyecto </w:t>
+      </w:r>
+      <w:proofErr w:type="spellStart"/>
+      <w:r>
+        <w:rPr>
+          <w:sz w:val="24"/>
+          <w:szCs w:val="24"/>
+        </w:rPr>
+        <w:t>Meal</w:t>
+      </w:r>
+      <w:proofErr w:type="spellEnd"/>
+      <w:r>
+        <w:rPr>
+          <w:sz w:val="24"/>
+          <w:szCs w:val="24"/>
+        </w:rPr>
+        <w:t xml:space="preserve"> </w:t>
+      </w:r>
+      <w:proofErr w:type="spellStart"/>
+      <w:r>
+        <w:rPr>
+          <w:sz w:val="24"/>
+          <w:szCs w:val="24"/>
+        </w:rPr>
+        <w:t>Planner</w:t>
+      </w:r>
+      <w:proofErr w:type="spellEnd"/>
+      <w:r>
+        <w:rPr>
+          <w:sz w:val="24"/>
+          <w:szCs w:val="24"/>
+        </w:rPr>
+        <w:t xml:space="preserve">. </w:t>
       </w:r>
     </w:p>
     <w:p>
       <w:pPr>
-        <w:pStyle w:val="ListParagraph"/>
+        <w:pStyle w:val="Prrafodelista"/>
         <w:numPr>
           <w:ilvl w:val="0"/>
           <w:numId w:val="15"/>
@@ -5298,7 +5398,7 @@
     </w:p>
     <w:p>
       <w:pPr>
-        <w:pStyle w:val="ListParagraph"/>
+        <w:pStyle w:val="Prrafodelista"/>
         <w:numPr>
           <w:ilvl w:val="0"/>
           <w:numId w:val="15"/>
@@ -5320,7 +5420,7 @@
     </w:p>
     <w:p>
       <w:pPr>
-        <w:pStyle w:val="ListParagraph"/>
+        <w:pStyle w:val="Prrafodelista"/>
         <w:numPr>
           <w:ilvl w:val="0"/>
           <w:numId w:val="15"/>
@@ -5342,7 +5442,7 @@
     </w:p>
     <w:p>
       <w:pPr>
-        <w:pStyle w:val="Heading3"/>
+        <w:pStyle w:val="Ttulo3"/>
         <w:numPr>
           <w:ilvl w:val="2"/>
           <w:numId w:val="1"/>
@@ -5835,13 +5935,23 @@
                 <w:szCs w:val="24"/>
               </w:rPr>
             </w:pPr>
-            <w:r>
-              <w:rPr>
-                <w:rFonts w:eastAsia="Times New Roman"/>
-                <w:sz w:val="24"/>
-                <w:szCs w:val="24"/>
-              </w:rPr>
-              <w:t>ServerWorks GC-LE</w:t>
+            <w:proofErr w:type="spellStart"/>
+            <w:r>
+              <w:rPr>
+                <w:rFonts w:eastAsia="Times New Roman"/>
+                <w:sz w:val="24"/>
+                <w:szCs w:val="24"/>
+              </w:rPr>
+              <w:t>ServerWorks</w:t>
+            </w:r>
+            <w:proofErr w:type="spellEnd"/>
+            <w:r>
+              <w:rPr>
+                <w:rFonts w:eastAsia="Times New Roman"/>
+                <w:sz w:val="24"/>
+                <w:szCs w:val="24"/>
+              </w:rPr>
+              <w:t xml:space="preserve"> GC-LE</w:t>
             </w:r>
           </w:p>
         </w:tc>
@@ -6564,7 +6674,25 @@
                 <w:sz w:val="24"/>
                 <w:szCs w:val="24"/>
               </w:rPr>
-              <w:t>Ratón PS/2 de dos botones con rueda de scroll y</w:t>
+              <w:t xml:space="preserve">Ratón PS/2 de dos botones con rueda de </w:t>
+            </w:r>
+            <w:proofErr w:type="spellStart"/>
+            <w:r>
+              <w:rPr>
+                <w:rFonts w:eastAsia="Times New Roman"/>
+                <w:sz w:val="24"/>
+                <w:szCs w:val="24"/>
+              </w:rPr>
+              <w:t>scroll</w:t>
+            </w:r>
+            <w:proofErr w:type="spellEnd"/>
+            <w:r>
+              <w:rPr>
+                <w:rFonts w:eastAsia="Times New Roman"/>
+                <w:sz w:val="24"/>
+                <w:szCs w:val="24"/>
+              </w:rPr>
+              <w:t xml:space="preserve"> y</w:t>
             </w:r>
           </w:p>
           <w:p>
@@ -6962,8 +7090,18 @@
                 <w:sz w:val="24"/>
                 <w:szCs w:val="24"/>
               </w:rPr>
-              <w:t>Fuentes de abastecimiento de energía redundantes de 500 W con capacidad hot-plug</w:t>
-            </w:r>
+              <w:t xml:space="preserve">Fuentes de abastecimiento de energía redundantes de 500 W con capacidad </w:t>
+            </w:r>
+            <w:proofErr w:type="spellStart"/>
+            <w:r>
+              <w:rPr>
+                <w:rFonts w:eastAsia="Times New Roman"/>
+                <w:sz w:val="24"/>
+                <w:szCs w:val="24"/>
+              </w:rPr>
+              <w:t>hot-plug</w:t>
+            </w:r>
+            <w:proofErr w:type="spellEnd"/>
             <w:r>
               <w:rPr>
                 <w:rFonts w:eastAsia="Times New Roman"/>
@@ -6989,8 +7127,18 @@
                 <w:sz w:val="24"/>
                 <w:szCs w:val="24"/>
               </w:rPr>
-              <w:t>(2x500watt) y ventiladores con capacidad hot-plug</w:t>
-            </w:r>
+              <w:t xml:space="preserve">(2x500watt) y ventiladores con capacidad </w:t>
+            </w:r>
+            <w:proofErr w:type="spellStart"/>
+            <w:r>
+              <w:rPr>
+                <w:rFonts w:eastAsia="Times New Roman"/>
+                <w:sz w:val="24"/>
+                <w:szCs w:val="24"/>
+              </w:rPr>
+              <w:t>hot-plug</w:t>
+            </w:r>
+            <w:proofErr w:type="spellEnd"/>
             <w:r>
               <w:rPr>
                 <w:rFonts w:eastAsia="Times New Roman"/>
@@ -7189,7 +7337,7 @@
           </w:p>
           <w:p>
             <w:pPr>
-              <w:pStyle w:val="ListParagraph"/>
+              <w:pStyle w:val="Prrafodelista"/>
               <w:numPr>
                 <w:ilvl w:val="0"/>
                 <w:numId w:val="12"/>
@@ -7210,16 +7358,26 @@
                 <w:szCs w:val="24"/>
                 <w:lang w:val="es-PE"/>
               </w:rPr>
-              <w:t xml:space="preserve">Facilitar la </w:t>
-            </w:r>
+              <w:t xml:space="preserve">Facilitar </w:t>
+            </w:r>
+            <w:proofErr w:type="gramStart"/>
             <w:r>
               <w:rPr>
                 <w:sz w:val="24"/>
                 <w:szCs w:val="24"/>
                 <w:lang w:val="es-PE"/>
               </w:rPr>
+              <w:t xml:space="preserve">la </w:t>
+            </w:r>
+            <w:r>
+              <w:rPr>
+                <w:sz w:val="24"/>
+                <w:szCs w:val="24"/>
+                <w:lang w:val="es-PE"/>
+              </w:rPr>
               <w:t xml:space="preserve"> administración</w:t>
             </w:r>
+            <w:proofErr w:type="gramEnd"/>
             <w:r>
               <w:rPr>
                 <w:sz w:val="24"/>
@@ -7239,7 +7397,7 @@
           </w:p>
           <w:p>
             <w:pPr>
-              <w:pStyle w:val="ListParagraph"/>
+              <w:pStyle w:val="Prrafodelista"/>
               <w:numPr>
                 <w:ilvl w:val="0"/>
                 <w:numId w:val="12"/>
@@ -7273,7 +7431,7 @@
           </w:p>
           <w:p>
             <w:pPr>
-              <w:pStyle w:val="ListParagraph"/>
+              <w:pStyle w:val="Prrafodelista"/>
               <w:numPr>
                 <w:ilvl w:val="0"/>
                 <w:numId w:val="12"/>
@@ -7296,6 +7454,7 @@
               </w:rPr>
               <w:t>Correo electrónico o paginación (</w:t>
             </w:r>
+            <w:proofErr w:type="spellStart"/>
             <w:r>
               <w:rPr>
                 <w:i/>
@@ -7306,6 +7465,7 @@
               </w:rPr>
               <w:t>paging</w:t>
             </w:r>
+            <w:proofErr w:type="spellEnd"/>
             <w:r>
               <w:rPr>
                 <w:sz w:val="24"/>
@@ -7325,7 +7485,7 @@
           </w:p>
           <w:p>
             <w:pPr>
-              <w:pStyle w:val="ListParagraph"/>
+              <w:pStyle w:val="Prrafodelista"/>
               <w:numPr>
                 <w:ilvl w:val="0"/>
                 <w:numId w:val="12"/>
@@ -7359,7 +7519,7 @@
           </w:p>
           <w:p>
             <w:pPr>
-              <w:pStyle w:val="ListParagraph"/>
+              <w:pStyle w:val="Prrafodelista"/>
               <w:numPr>
                 <w:ilvl w:val="0"/>
                 <w:numId w:val="12"/>
@@ -7393,7 +7553,7 @@
           </w:p>
           <w:p>
             <w:pPr>
-              <w:pStyle w:val="ListParagraph"/>
+              <w:pStyle w:val="Prrafodelista"/>
               <w:numPr>
                 <w:ilvl w:val="0"/>
                 <w:numId w:val="12"/>
@@ -7568,7 +7728,7 @@
     </w:tbl>
     <w:p>
       <w:pPr>
-        <w:pStyle w:val="Heading1"/>
+        <w:pStyle w:val="Ttulo1"/>
         <w:numPr>
           <w:ilvl w:val="0"/>
           <w:numId w:val="1"/>
@@ -7598,7 +7758,7 @@
     </w:p>
     <w:p>
       <w:pPr>
-        <w:pStyle w:val="Heading2"/>
+        <w:pStyle w:val="Ttulo2"/>
         <w:numPr>
           <w:ilvl w:val="1"/>
           <w:numId w:val="1"/>
@@ -7813,6 +7973,7 @@
                 <w:szCs w:val="24"/>
               </w:rPr>
             </w:pPr>
+            <w:proofErr w:type="spellStart"/>
             <w:r>
               <w:rPr>
                 <w:rFonts w:eastAsia="Times New Roman"/>
@@ -7821,6 +7982,7 @@
               </w:rPr>
               <w:t>id_usuario</w:t>
             </w:r>
+            <w:proofErr w:type="spellEnd"/>
           </w:p>
         </w:tc>
         <w:tc>
@@ -7875,13 +8037,33 @@
                 <w:szCs w:val="24"/>
               </w:rPr>
             </w:pPr>
-            <w:r>
-              <w:rPr>
-                <w:rFonts w:eastAsia="Times New Roman"/>
-                <w:sz w:val="24"/>
-                <w:szCs w:val="24"/>
-              </w:rPr>
-              <w:t>int(9)</w:t>
+            <w:proofErr w:type="spellStart"/>
+            <w:proofErr w:type="gramStart"/>
+            <w:r>
+              <w:rPr>
+                <w:rFonts w:eastAsia="Times New Roman"/>
+                <w:sz w:val="24"/>
+                <w:szCs w:val="24"/>
+              </w:rPr>
+              <w:t>int</w:t>
+            </w:r>
+            <w:proofErr w:type="spellEnd"/>
+            <w:r>
+              <w:rPr>
+                <w:rFonts w:eastAsia="Times New Roman"/>
+                <w:sz w:val="24"/>
+                <w:szCs w:val="24"/>
+              </w:rPr>
+              <w:t>(</w:t>
+            </w:r>
+            <w:proofErr w:type="gramEnd"/>
+            <w:r>
+              <w:rPr>
+                <w:rFonts w:eastAsia="Times New Roman"/>
+                <w:sz w:val="24"/>
+                <w:szCs w:val="24"/>
+              </w:rPr>
+              <w:t>9)</w:t>
             </w:r>
           </w:p>
         </w:tc>
@@ -7908,6 +8090,7 @@
                 <w:szCs w:val="24"/>
               </w:rPr>
             </w:pPr>
+            <w:proofErr w:type="spellStart"/>
             <w:r>
               <w:rPr>
                 <w:rFonts w:eastAsia="Times New Roman"/>
@@ -7916,6 +8099,7 @@
               </w:rPr>
               <w:t>password</w:t>
             </w:r>
+            <w:proofErr w:type="spellEnd"/>
           </w:p>
         </w:tc>
         <w:tc>
@@ -7970,13 +8154,23 @@
                 <w:szCs w:val="24"/>
               </w:rPr>
             </w:pPr>
-            <w:r>
-              <w:rPr>
-                <w:rFonts w:eastAsia="Times New Roman"/>
-                <w:sz w:val="24"/>
-                <w:szCs w:val="24"/>
-              </w:rPr>
-              <w:t>varchar (45)</w:t>
+            <w:proofErr w:type="spellStart"/>
+            <w:r>
+              <w:rPr>
+                <w:rFonts w:eastAsia="Times New Roman"/>
+                <w:sz w:val="24"/>
+                <w:szCs w:val="24"/>
+              </w:rPr>
+              <w:t>varchar</w:t>
+            </w:r>
+            <w:proofErr w:type="spellEnd"/>
+            <w:r>
+              <w:rPr>
+                <w:rFonts w:eastAsia="Times New Roman"/>
+                <w:sz w:val="24"/>
+                <w:szCs w:val="24"/>
+              </w:rPr>
+              <w:t xml:space="preserve"> (45)</w:t>
             </w:r>
           </w:p>
         </w:tc>
@@ -8065,13 +8259,23 @@
                 <w:szCs w:val="24"/>
               </w:rPr>
             </w:pPr>
-            <w:r>
-              <w:rPr>
-                <w:rFonts w:eastAsia="Times New Roman"/>
-                <w:sz w:val="24"/>
-                <w:szCs w:val="24"/>
-              </w:rPr>
-              <w:t>varchar (45)</w:t>
+            <w:proofErr w:type="spellStart"/>
+            <w:r>
+              <w:rPr>
+                <w:rFonts w:eastAsia="Times New Roman"/>
+                <w:sz w:val="24"/>
+                <w:szCs w:val="24"/>
+              </w:rPr>
+              <w:t>varchar</w:t>
+            </w:r>
+            <w:proofErr w:type="spellEnd"/>
+            <w:r>
+              <w:rPr>
+                <w:rFonts w:eastAsia="Times New Roman"/>
+                <w:sz w:val="24"/>
+                <w:szCs w:val="24"/>
+              </w:rPr>
+              <w:t xml:space="preserve"> (45)</w:t>
             </w:r>
           </w:p>
         </w:tc>
@@ -8160,13 +8364,23 @@
                 <w:szCs w:val="24"/>
               </w:rPr>
             </w:pPr>
-            <w:r>
-              <w:rPr>
-                <w:rFonts w:eastAsia="Times New Roman"/>
-                <w:sz w:val="24"/>
-                <w:szCs w:val="24"/>
-              </w:rPr>
-              <w:t>varchar (</w:t>
+            <w:proofErr w:type="spellStart"/>
+            <w:r>
+              <w:rPr>
+                <w:rFonts w:eastAsia="Times New Roman"/>
+                <w:sz w:val="24"/>
+                <w:szCs w:val="24"/>
+              </w:rPr>
+              <w:t>varchar</w:t>
+            </w:r>
+            <w:proofErr w:type="spellEnd"/>
+            <w:r>
+              <w:rPr>
+                <w:rFonts w:eastAsia="Times New Roman"/>
+                <w:sz w:val="24"/>
+                <w:szCs w:val="24"/>
+              </w:rPr>
+              <w:t xml:space="preserve"> (</w:t>
             </w:r>
             <w:r>
               <w:rPr>
@@ -8271,6 +8485,7 @@
                 <w:szCs w:val="24"/>
               </w:rPr>
             </w:pPr>
+            <w:proofErr w:type="spellStart"/>
             <w:r>
               <w:rPr>
                 <w:rFonts w:eastAsia="Times New Roman"/>
@@ -8285,7 +8500,16 @@
                 <w:sz w:val="24"/>
                 <w:szCs w:val="24"/>
               </w:rPr>
-              <w:t>archar (</w:t>
+              <w:t>archar</w:t>
+            </w:r>
+            <w:proofErr w:type="spellEnd"/>
+            <w:r>
+              <w:rPr>
+                <w:rFonts w:eastAsia="Times New Roman"/>
+                <w:sz w:val="24"/>
+                <w:szCs w:val="24"/>
+              </w:rPr>
+              <w:t xml:space="preserve"> (</w:t>
             </w:r>
             <w:r>
               <w:rPr>
@@ -8398,6 +8622,8 @@
                 <w:szCs w:val="24"/>
               </w:rPr>
             </w:pPr>
+            <w:proofErr w:type="spellStart"/>
+            <w:proofErr w:type="gramStart"/>
             <w:r>
               <w:rPr>
                 <w:rFonts w:eastAsia="Times New Roman"/>
@@ -8414,13 +8640,23 @@
               </w:rPr>
               <w:t>nt</w:t>
             </w:r>
-            <w:r>
-              <w:rPr>
-                <w:rFonts w:eastAsia="Times New Roman"/>
-                <w:sz w:val="24"/>
-                <w:szCs w:val="24"/>
-              </w:rPr>
-              <w:t>(9)</w:t>
+            <w:proofErr w:type="spellEnd"/>
+            <w:r>
+              <w:rPr>
+                <w:rFonts w:eastAsia="Times New Roman"/>
+                <w:sz w:val="24"/>
+                <w:szCs w:val="24"/>
+              </w:rPr>
+              <w:t>(</w:t>
+            </w:r>
+            <w:proofErr w:type="gramEnd"/>
+            <w:r>
+              <w:rPr>
+                <w:rFonts w:eastAsia="Times New Roman"/>
+                <w:sz w:val="24"/>
+                <w:szCs w:val="24"/>
+              </w:rPr>
+              <w:t>9)</w:t>
             </w:r>
           </w:p>
         </w:tc>
@@ -8510,6 +8746,7 @@
                 <w:szCs w:val="24"/>
               </w:rPr>
             </w:pPr>
+            <w:proofErr w:type="spellStart"/>
             <w:r>
               <w:rPr>
                 <w:rFonts w:eastAsia="Times New Roman"/>
@@ -8524,7 +8761,16 @@
                 <w:sz w:val="24"/>
                 <w:szCs w:val="24"/>
               </w:rPr>
-              <w:t>archar (1)</w:t>
+              <w:t>archar</w:t>
+            </w:r>
+            <w:proofErr w:type="spellEnd"/>
+            <w:r>
+              <w:rPr>
+                <w:rFonts w:eastAsia="Times New Roman"/>
+                <w:sz w:val="24"/>
+                <w:szCs w:val="24"/>
+              </w:rPr>
+              <w:t xml:space="preserve"> (1)</w:t>
             </w:r>
           </w:p>
         </w:tc>
@@ -8613,6 +8859,8 @@
                 <w:szCs w:val="24"/>
               </w:rPr>
             </w:pPr>
+            <w:proofErr w:type="spellStart"/>
+            <w:proofErr w:type="gramStart"/>
             <w:r>
               <w:rPr>
                 <w:rFonts w:eastAsia="Times New Roman"/>
@@ -8629,13 +8877,23 @@
               </w:rPr>
               <w:t>nt</w:t>
             </w:r>
-            <w:r>
-              <w:rPr>
-                <w:rFonts w:eastAsia="Times New Roman"/>
-                <w:sz w:val="24"/>
-                <w:szCs w:val="24"/>
-              </w:rPr>
-              <w:t>(11)</w:t>
+            <w:proofErr w:type="spellEnd"/>
+            <w:r>
+              <w:rPr>
+                <w:rFonts w:eastAsia="Times New Roman"/>
+                <w:sz w:val="24"/>
+                <w:szCs w:val="24"/>
+              </w:rPr>
+              <w:t>(</w:t>
+            </w:r>
+            <w:proofErr w:type="gramEnd"/>
+            <w:r>
+              <w:rPr>
+                <w:rFonts w:eastAsia="Times New Roman"/>
+                <w:sz w:val="24"/>
+                <w:szCs w:val="24"/>
+              </w:rPr>
+              <w:t>11)</w:t>
             </w:r>
           </w:p>
         </w:tc>
@@ -8896,6 +9154,7 @@
                 <w:szCs w:val="24"/>
               </w:rPr>
             </w:pPr>
+            <w:proofErr w:type="spellStart"/>
             <w:r>
               <w:rPr>
                 <w:rFonts w:eastAsia="Times New Roman"/>
@@ -8904,6 +9163,7 @@
               </w:rPr>
               <w:t>id_receta</w:t>
             </w:r>
+            <w:proofErr w:type="spellEnd"/>
           </w:p>
         </w:tc>
         <w:tc>
@@ -8958,13 +9218,23 @@
                 <w:szCs w:val="24"/>
               </w:rPr>
             </w:pPr>
-            <w:r>
-              <w:rPr>
-                <w:rFonts w:eastAsia="Times New Roman"/>
-                <w:sz w:val="24"/>
-                <w:szCs w:val="24"/>
-              </w:rPr>
-              <w:t>Int (15)</w:t>
+            <w:proofErr w:type="spellStart"/>
+            <w:r>
+              <w:rPr>
+                <w:rFonts w:eastAsia="Times New Roman"/>
+                <w:sz w:val="24"/>
+                <w:szCs w:val="24"/>
+              </w:rPr>
+              <w:t>Int</w:t>
+            </w:r>
+            <w:proofErr w:type="spellEnd"/>
+            <w:r>
+              <w:rPr>
+                <w:rFonts w:eastAsia="Times New Roman"/>
+                <w:sz w:val="24"/>
+                <w:szCs w:val="24"/>
+              </w:rPr>
+              <w:t xml:space="preserve"> (15)</w:t>
             </w:r>
           </w:p>
         </w:tc>
@@ -9053,13 +9323,23 @@
                 <w:szCs w:val="24"/>
               </w:rPr>
             </w:pPr>
-            <w:r>
-              <w:rPr>
-                <w:rFonts w:eastAsia="Times New Roman"/>
-                <w:sz w:val="24"/>
-                <w:szCs w:val="24"/>
-              </w:rPr>
-              <w:t>varchar (45)</w:t>
+            <w:proofErr w:type="spellStart"/>
+            <w:r>
+              <w:rPr>
+                <w:rFonts w:eastAsia="Times New Roman"/>
+                <w:sz w:val="24"/>
+                <w:szCs w:val="24"/>
+              </w:rPr>
+              <w:t>varchar</w:t>
+            </w:r>
+            <w:proofErr w:type="spellEnd"/>
+            <w:r>
+              <w:rPr>
+                <w:rFonts w:eastAsia="Times New Roman"/>
+                <w:sz w:val="24"/>
+                <w:szCs w:val="24"/>
+              </w:rPr>
+              <w:t xml:space="preserve"> (45)</w:t>
             </w:r>
           </w:p>
         </w:tc>
@@ -9148,13 +9428,23 @@
                 <w:szCs w:val="24"/>
               </w:rPr>
             </w:pPr>
-            <w:r>
-              <w:rPr>
-                <w:rFonts w:eastAsia="Times New Roman"/>
-                <w:sz w:val="24"/>
-                <w:szCs w:val="24"/>
-              </w:rPr>
-              <w:t>varchar (1000)</w:t>
+            <w:proofErr w:type="spellStart"/>
+            <w:r>
+              <w:rPr>
+                <w:rFonts w:eastAsia="Times New Roman"/>
+                <w:sz w:val="24"/>
+                <w:szCs w:val="24"/>
+              </w:rPr>
+              <w:t>varchar</w:t>
+            </w:r>
+            <w:proofErr w:type="spellEnd"/>
+            <w:r>
+              <w:rPr>
+                <w:rFonts w:eastAsia="Times New Roman"/>
+                <w:sz w:val="24"/>
+                <w:szCs w:val="24"/>
+              </w:rPr>
+              <w:t xml:space="preserve"> (1000)</w:t>
             </w:r>
           </w:p>
         </w:tc>
@@ -9338,13 +9628,23 @@
                 <w:szCs w:val="24"/>
               </w:rPr>
             </w:pPr>
-            <w:r>
-              <w:rPr>
-                <w:rFonts w:eastAsia="Times New Roman"/>
-                <w:sz w:val="24"/>
-                <w:szCs w:val="24"/>
-              </w:rPr>
-              <w:t>varchar (1000)</w:t>
+            <w:proofErr w:type="spellStart"/>
+            <w:r>
+              <w:rPr>
+                <w:rFonts w:eastAsia="Times New Roman"/>
+                <w:sz w:val="24"/>
+                <w:szCs w:val="24"/>
+              </w:rPr>
+              <w:t>varchar</w:t>
+            </w:r>
+            <w:proofErr w:type="spellEnd"/>
+            <w:r>
+              <w:rPr>
+                <w:rFonts w:eastAsia="Times New Roman"/>
+                <w:sz w:val="24"/>
+                <w:szCs w:val="24"/>
+              </w:rPr>
+              <w:t xml:space="preserve"> (1000)</w:t>
             </w:r>
           </w:p>
         </w:tc>
@@ -9433,13 +9733,23 @@
                 <w:szCs w:val="24"/>
               </w:rPr>
             </w:pPr>
-            <w:r>
-              <w:rPr>
-                <w:rFonts w:eastAsia="Times New Roman"/>
-                <w:sz w:val="24"/>
-                <w:szCs w:val="24"/>
-              </w:rPr>
-              <w:t>varchar (1000)</w:t>
+            <w:proofErr w:type="spellStart"/>
+            <w:r>
+              <w:rPr>
+                <w:rFonts w:eastAsia="Times New Roman"/>
+                <w:sz w:val="24"/>
+                <w:szCs w:val="24"/>
+              </w:rPr>
+              <w:t>varchar</w:t>
+            </w:r>
+            <w:proofErr w:type="spellEnd"/>
+            <w:r>
+              <w:rPr>
+                <w:rFonts w:eastAsia="Times New Roman"/>
+                <w:sz w:val="24"/>
+                <w:szCs w:val="24"/>
+              </w:rPr>
+              <w:t xml:space="preserve"> (1000)</w:t>
             </w:r>
           </w:p>
         </w:tc>
@@ -9727,6 +10037,7 @@
                 <w:szCs w:val="24"/>
               </w:rPr>
             </w:pPr>
+            <w:proofErr w:type="spellStart"/>
             <w:r>
               <w:rPr>
                 <w:rFonts w:eastAsia="Times New Roman"/>
@@ -9735,6 +10046,7 @@
               </w:rPr>
               <w:t>id_evento</w:t>
             </w:r>
+            <w:proofErr w:type="spellEnd"/>
           </w:p>
         </w:tc>
         <w:tc>
@@ -9789,13 +10101,23 @@
                 <w:szCs w:val="24"/>
               </w:rPr>
             </w:pPr>
-            <w:r>
-              <w:rPr>
-                <w:rFonts w:eastAsia="Times New Roman"/>
-                <w:sz w:val="24"/>
-                <w:szCs w:val="24"/>
-              </w:rPr>
-              <w:t>Int (15)</w:t>
+            <w:proofErr w:type="spellStart"/>
+            <w:r>
+              <w:rPr>
+                <w:rFonts w:eastAsia="Times New Roman"/>
+                <w:sz w:val="24"/>
+                <w:szCs w:val="24"/>
+              </w:rPr>
+              <w:t>Int</w:t>
+            </w:r>
+            <w:proofErr w:type="spellEnd"/>
+            <w:r>
+              <w:rPr>
+                <w:rFonts w:eastAsia="Times New Roman"/>
+                <w:sz w:val="24"/>
+                <w:szCs w:val="24"/>
+              </w:rPr>
+              <w:t xml:space="preserve"> (15)</w:t>
             </w:r>
           </w:p>
         </w:tc>
@@ -9884,13 +10206,23 @@
                 <w:szCs w:val="24"/>
               </w:rPr>
             </w:pPr>
-            <w:r>
-              <w:rPr>
-                <w:rFonts w:eastAsia="Times New Roman"/>
-                <w:sz w:val="24"/>
-                <w:szCs w:val="24"/>
-              </w:rPr>
-              <w:t>varchar (45)</w:t>
+            <w:proofErr w:type="spellStart"/>
+            <w:r>
+              <w:rPr>
+                <w:rFonts w:eastAsia="Times New Roman"/>
+                <w:sz w:val="24"/>
+                <w:szCs w:val="24"/>
+              </w:rPr>
+              <w:t>varchar</w:t>
+            </w:r>
+            <w:proofErr w:type="spellEnd"/>
+            <w:r>
+              <w:rPr>
+                <w:rFonts w:eastAsia="Times New Roman"/>
+                <w:sz w:val="24"/>
+                <w:szCs w:val="24"/>
+              </w:rPr>
+              <w:t xml:space="preserve"> (45)</w:t>
             </w:r>
           </w:p>
         </w:tc>
@@ -9979,13 +10311,23 @@
                 <w:szCs w:val="24"/>
               </w:rPr>
             </w:pPr>
-            <w:r>
-              <w:rPr>
-                <w:rFonts w:eastAsia="Times New Roman"/>
-                <w:sz w:val="24"/>
-                <w:szCs w:val="24"/>
-              </w:rPr>
-              <w:t>varchar (45)</w:t>
+            <w:proofErr w:type="spellStart"/>
+            <w:r>
+              <w:rPr>
+                <w:rFonts w:eastAsia="Times New Roman"/>
+                <w:sz w:val="24"/>
+                <w:szCs w:val="24"/>
+              </w:rPr>
+              <w:t>varchar</w:t>
+            </w:r>
+            <w:proofErr w:type="spellEnd"/>
+            <w:r>
+              <w:rPr>
+                <w:rFonts w:eastAsia="Times New Roman"/>
+                <w:sz w:val="24"/>
+                <w:szCs w:val="24"/>
+              </w:rPr>
+              <w:t xml:space="preserve"> (45)</w:t>
             </w:r>
           </w:p>
         </w:tc>
@@ -10015,6 +10357,7 @@
                 <w:szCs w:val="24"/>
               </w:rPr>
             </w:pPr>
+            <w:proofErr w:type="spellStart"/>
             <w:r>
               <w:rPr>
                 <w:rFonts w:eastAsia="Times New Roman"/>
@@ -10023,6 +10366,7 @@
               </w:rPr>
               <w:t>fecha_inicio</w:t>
             </w:r>
+            <w:proofErr w:type="spellEnd"/>
           </w:p>
         </w:tc>
         <w:tc>
@@ -10085,6 +10429,7 @@
                 <w:szCs w:val="24"/>
               </w:rPr>
             </w:pPr>
+            <w:proofErr w:type="spellStart"/>
             <w:r>
               <w:rPr>
                 <w:rFonts w:eastAsia="Times New Roman"/>
@@ -10093,6 +10438,7 @@
               </w:rPr>
               <w:t>datetime</w:t>
             </w:r>
+            <w:proofErr w:type="spellEnd"/>
           </w:p>
         </w:tc>
       </w:tr>
@@ -10118,6 +10464,7 @@
                 <w:szCs w:val="24"/>
               </w:rPr>
             </w:pPr>
+            <w:proofErr w:type="spellStart"/>
             <w:r>
               <w:rPr>
                 <w:rFonts w:eastAsia="Times New Roman"/>
@@ -10126,6 +10473,7 @@
               </w:rPr>
               <w:t>fecha_fin</w:t>
             </w:r>
+            <w:proofErr w:type="spellEnd"/>
           </w:p>
         </w:tc>
         <w:tc>
@@ -10180,6 +10528,7 @@
                 <w:szCs w:val="24"/>
               </w:rPr>
             </w:pPr>
+            <w:proofErr w:type="spellStart"/>
             <w:r>
               <w:rPr>
                 <w:rFonts w:eastAsia="Times New Roman"/>
@@ -10188,6 +10537,7 @@
               </w:rPr>
               <w:t>datetime</w:t>
             </w:r>
+            <w:proofErr w:type="spellEnd"/>
           </w:p>
         </w:tc>
       </w:tr>
@@ -10281,7 +10631,7 @@
     <w:p/>
     <w:p>
       <w:pPr>
-        <w:pStyle w:val="Heading1"/>
+        <w:pStyle w:val="Ttulo1"/>
         <w:numPr>
           <w:ilvl w:val="0"/>
           <w:numId w:val="1"/>
@@ -10330,6 +10680,9 @@
         <w:jc w:val="center"/>
       </w:pPr>
       <w:r>
+        <w:rPr>
+          <w:noProof/>
+        </w:rPr>
         <w:drawing>
           <wp:inline distT="0" distB="0" distL="0" distR="0" wp14:anchorId="40F3BC8B" wp14:editId="7CCD5968">
             <wp:extent cx="5731510" cy="3356610"/>
@@ -10454,7 +10807,7 @@
     </w:p>
     <w:p>
       <w:pPr>
-        <w:pStyle w:val="Heading1"/>
+        <w:pStyle w:val="Ttulo1"/>
         <w:numPr>
           <w:ilvl w:val="0"/>
           <w:numId w:val="1"/>
@@ -10484,7 +10837,7 @@
     </w:p>
     <w:p>
       <w:pPr>
-        <w:pStyle w:val="Heading2"/>
+        <w:pStyle w:val="Ttulo2"/>
         <w:numPr>
           <w:ilvl w:val="1"/>
           <w:numId w:val="1"/>
@@ -10514,7 +10867,7 @@
     </w:p>
     <w:p>
       <w:pPr>
-        <w:pStyle w:val="ListParagraph"/>
+        <w:pStyle w:val="Prrafodelista"/>
         <w:spacing w:before="240" w:after="240" w:line="360" w:lineRule="auto"/>
         <w:jc w:val="both"/>
         <w:rPr>
@@ -10534,7 +10887,39 @@
           <w:sz w:val="24"/>
           <w:szCs w:val="24"/>
         </w:rPr>
-        <w:t xml:space="preserve"> se creó con la finalidad de almacenar los datos ingresados por el usuario en el formulario de registro de Meal Planner.</w:t>
+        <w:t xml:space="preserve"> se creó con la finalidad de almacenar los datos ingresados por el usuario en el formulario de registro de </w:t>
+      </w:r>
+      <w:proofErr w:type="spellStart"/>
+      <w:r>
+        <w:rPr>
+          <w:sz w:val="24"/>
+          <w:szCs w:val="24"/>
+        </w:rPr>
+        <w:t>Meal</w:t>
+      </w:r>
+      <w:proofErr w:type="spellEnd"/>
+      <w:r>
+        <w:rPr>
+          <w:sz w:val="24"/>
+          <w:szCs w:val="24"/>
+        </w:rPr>
+        <w:t xml:space="preserve"> </w:t>
+      </w:r>
+      <w:proofErr w:type="spellStart"/>
+      <w:r>
+        <w:rPr>
+          <w:sz w:val="24"/>
+          <w:szCs w:val="24"/>
+        </w:rPr>
+        <w:t>Planner</w:t>
+      </w:r>
+      <w:proofErr w:type="spellEnd"/>
+      <w:r>
+        <w:rPr>
+          <w:sz w:val="24"/>
+          <w:szCs w:val="24"/>
+        </w:rPr>
+        <w:t>.</w:t>
       </w:r>
     </w:p>
     <w:tbl>
@@ -10741,6 +11126,7 @@
                 <w:szCs w:val="24"/>
               </w:rPr>
             </w:pPr>
+            <w:proofErr w:type="spellStart"/>
             <w:r>
               <w:rPr>
                 <w:rFonts w:eastAsia="Times New Roman"/>
@@ -10749,6 +11135,7 @@
               </w:rPr>
               <w:t>id_usuario</w:t>
             </w:r>
+            <w:proofErr w:type="spellEnd"/>
           </w:p>
         </w:tc>
         <w:tc>
@@ -10773,6 +11160,8 @@
                 <w:szCs w:val="24"/>
               </w:rPr>
             </w:pPr>
+            <w:proofErr w:type="spellStart"/>
+            <w:proofErr w:type="gramStart"/>
             <w:r>
               <w:rPr>
                 <w:rFonts w:eastAsia="Times New Roman"/>
@@ -10781,6 +11170,7 @@
               </w:rPr>
               <w:t>int</w:t>
             </w:r>
+            <w:proofErr w:type="spellEnd"/>
             <w:r>
               <w:rPr>
                 <w:rFonts w:eastAsia="Times New Roman"/>
@@ -10789,6 +11179,7 @@
               </w:rPr>
               <w:t>(</w:t>
             </w:r>
+            <w:proofErr w:type="gramEnd"/>
             <w:r>
               <w:rPr>
                 <w:rFonts w:eastAsia="Times New Roman"/>
@@ -10917,6 +11308,7 @@
                 <w:szCs w:val="24"/>
               </w:rPr>
             </w:pPr>
+            <w:proofErr w:type="spellStart"/>
             <w:r>
               <w:rPr>
                 <w:rFonts w:eastAsia="Times New Roman"/>
@@ -10925,6 +11317,7 @@
               </w:rPr>
               <w:t>password</w:t>
             </w:r>
+            <w:proofErr w:type="spellEnd"/>
           </w:p>
         </w:tc>
         <w:tc>
@@ -10949,13 +11342,23 @@
                 <w:szCs w:val="24"/>
               </w:rPr>
             </w:pPr>
-            <w:r>
-              <w:rPr>
-                <w:rFonts w:eastAsia="Times New Roman"/>
-                <w:sz w:val="24"/>
-                <w:szCs w:val="24"/>
-              </w:rPr>
-              <w:t>varchar (45)</w:t>
+            <w:proofErr w:type="spellStart"/>
+            <w:r>
+              <w:rPr>
+                <w:rFonts w:eastAsia="Times New Roman"/>
+                <w:sz w:val="24"/>
+                <w:szCs w:val="24"/>
+              </w:rPr>
+              <w:t>varchar</w:t>
+            </w:r>
+            <w:proofErr w:type="spellEnd"/>
+            <w:r>
+              <w:rPr>
+                <w:rFonts w:eastAsia="Times New Roman"/>
+                <w:sz w:val="24"/>
+                <w:szCs w:val="24"/>
+              </w:rPr>
+              <w:t xml:space="preserve"> (45)</w:t>
             </w:r>
           </w:p>
         </w:tc>
@@ -11131,13 +11534,23 @@
                 <w:szCs w:val="24"/>
               </w:rPr>
             </w:pPr>
-            <w:r>
-              <w:rPr>
-                <w:rFonts w:eastAsia="Times New Roman"/>
-                <w:sz w:val="24"/>
-                <w:szCs w:val="24"/>
-              </w:rPr>
-              <w:t>varchar (45)</w:t>
+            <w:proofErr w:type="spellStart"/>
+            <w:r>
+              <w:rPr>
+                <w:rFonts w:eastAsia="Times New Roman"/>
+                <w:sz w:val="24"/>
+                <w:szCs w:val="24"/>
+              </w:rPr>
+              <w:t>varchar</w:t>
+            </w:r>
+            <w:proofErr w:type="spellEnd"/>
+            <w:r>
+              <w:rPr>
+                <w:rFonts w:eastAsia="Times New Roman"/>
+                <w:sz w:val="24"/>
+                <w:szCs w:val="24"/>
+              </w:rPr>
+              <w:t xml:space="preserve"> (45)</w:t>
             </w:r>
           </w:p>
         </w:tc>
@@ -11299,13 +11712,23 @@
                 <w:szCs w:val="24"/>
               </w:rPr>
             </w:pPr>
-            <w:r>
-              <w:rPr>
-                <w:rFonts w:eastAsia="Times New Roman"/>
-                <w:sz w:val="24"/>
-                <w:szCs w:val="24"/>
-              </w:rPr>
-              <w:t>varchar (</w:t>
+            <w:proofErr w:type="spellStart"/>
+            <w:r>
+              <w:rPr>
+                <w:rFonts w:eastAsia="Times New Roman"/>
+                <w:sz w:val="24"/>
+                <w:szCs w:val="24"/>
+              </w:rPr>
+              <w:t>varchar</w:t>
+            </w:r>
+            <w:proofErr w:type="spellEnd"/>
+            <w:r>
+              <w:rPr>
+                <w:rFonts w:eastAsia="Times New Roman"/>
+                <w:sz w:val="24"/>
+                <w:szCs w:val="24"/>
+              </w:rPr>
+              <w:t xml:space="preserve"> (</w:t>
             </w:r>
             <w:r>
               <w:rPr>
@@ -11464,13 +11887,23 @@
                 <w:szCs w:val="24"/>
               </w:rPr>
             </w:pPr>
-            <w:r>
-              <w:rPr>
-                <w:rFonts w:eastAsia="Times New Roman"/>
-                <w:sz w:val="24"/>
-                <w:szCs w:val="24"/>
-              </w:rPr>
-              <w:t>varchar (</w:t>
+            <w:proofErr w:type="spellStart"/>
+            <w:r>
+              <w:rPr>
+                <w:rFonts w:eastAsia="Times New Roman"/>
+                <w:sz w:val="24"/>
+                <w:szCs w:val="24"/>
+              </w:rPr>
+              <w:t>varchar</w:t>
+            </w:r>
+            <w:proofErr w:type="spellEnd"/>
+            <w:r>
+              <w:rPr>
+                <w:rFonts w:eastAsia="Times New Roman"/>
+                <w:sz w:val="24"/>
+                <w:szCs w:val="24"/>
+              </w:rPr>
+              <w:t xml:space="preserve"> (</w:t>
             </w:r>
             <w:r>
               <w:rPr>
@@ -11629,6 +12062,8 @@
                 <w:szCs w:val="24"/>
               </w:rPr>
             </w:pPr>
+            <w:proofErr w:type="spellStart"/>
+            <w:proofErr w:type="gramStart"/>
             <w:r>
               <w:rPr>
                 <w:rFonts w:eastAsia="Times New Roman"/>
@@ -11637,13 +12072,23 @@
               </w:rPr>
               <w:t>int</w:t>
             </w:r>
-            <w:r>
-              <w:rPr>
-                <w:rFonts w:eastAsia="Times New Roman"/>
-                <w:sz w:val="24"/>
-                <w:szCs w:val="24"/>
-              </w:rPr>
-              <w:t>(9)</w:t>
+            <w:proofErr w:type="spellEnd"/>
+            <w:r>
+              <w:rPr>
+                <w:rFonts w:eastAsia="Times New Roman"/>
+                <w:sz w:val="24"/>
+                <w:szCs w:val="24"/>
+              </w:rPr>
+              <w:t>(</w:t>
+            </w:r>
+            <w:proofErr w:type="gramEnd"/>
+            <w:r>
+              <w:rPr>
+                <w:rFonts w:eastAsia="Times New Roman"/>
+                <w:sz w:val="24"/>
+                <w:szCs w:val="24"/>
+              </w:rPr>
+              <w:t>9)</w:t>
             </w:r>
           </w:p>
         </w:tc>
@@ -11786,13 +12231,23 @@
                 <w:szCs w:val="24"/>
               </w:rPr>
             </w:pPr>
-            <w:r>
-              <w:rPr>
-                <w:rFonts w:eastAsia="Times New Roman"/>
-                <w:sz w:val="24"/>
-                <w:szCs w:val="24"/>
-              </w:rPr>
-              <w:t>varchar (1)</w:t>
+            <w:proofErr w:type="spellStart"/>
+            <w:r>
+              <w:rPr>
+                <w:rFonts w:eastAsia="Times New Roman"/>
+                <w:sz w:val="24"/>
+                <w:szCs w:val="24"/>
+              </w:rPr>
+              <w:t>varchar</w:t>
+            </w:r>
+            <w:proofErr w:type="spellEnd"/>
+            <w:r>
+              <w:rPr>
+                <w:rFonts w:eastAsia="Times New Roman"/>
+                <w:sz w:val="24"/>
+                <w:szCs w:val="24"/>
+              </w:rPr>
+              <w:t xml:space="preserve"> (1)</w:t>
             </w:r>
           </w:p>
         </w:tc>
@@ -11935,6 +12390,8 @@
                 <w:szCs w:val="24"/>
               </w:rPr>
             </w:pPr>
+            <w:proofErr w:type="spellStart"/>
+            <w:proofErr w:type="gramStart"/>
             <w:r>
               <w:rPr>
                 <w:rFonts w:eastAsia="Times New Roman"/>
@@ -11943,13 +12400,23 @@
               </w:rPr>
               <w:t>int</w:t>
             </w:r>
-            <w:r>
-              <w:rPr>
-                <w:rFonts w:eastAsia="Times New Roman"/>
-                <w:sz w:val="24"/>
-                <w:szCs w:val="24"/>
-              </w:rPr>
-              <w:t>(11)</w:t>
+            <w:proofErr w:type="spellEnd"/>
+            <w:r>
+              <w:rPr>
+                <w:rFonts w:eastAsia="Times New Roman"/>
+                <w:sz w:val="24"/>
+                <w:szCs w:val="24"/>
+              </w:rPr>
+              <w:t>(</w:t>
+            </w:r>
+            <w:proofErr w:type="gramEnd"/>
+            <w:r>
+              <w:rPr>
+                <w:rFonts w:eastAsia="Times New Roman"/>
+                <w:sz w:val="24"/>
+                <w:szCs w:val="24"/>
+              </w:rPr>
+              <w:t>11)</w:t>
             </w:r>
           </w:p>
         </w:tc>
@@ -12040,7 +12507,7 @@
     </w:tbl>
     <w:p>
       <w:pPr>
-        <w:pStyle w:val="ListParagraph"/>
+        <w:pStyle w:val="Prrafodelista"/>
         <w:spacing w:before="240" w:after="240" w:line="360" w:lineRule="auto"/>
         <w:jc w:val="both"/>
         <w:rPr>
@@ -12155,7 +12622,7 @@
     <w:p/>
     <w:p>
       <w:pPr>
-        <w:pStyle w:val="Heading1"/>
+        <w:pStyle w:val="Ttulo1"/>
         <w:spacing w:before="240" w:after="240"/>
         <w:rPr>
           <w:b/>
@@ -12180,7 +12647,7 @@
     </w:p>
     <w:p>
       <w:pPr>
-        <w:pStyle w:val="Heading2"/>
+        <w:pStyle w:val="Ttulo2"/>
         <w:spacing w:before="240" w:after="240" w:line="360" w:lineRule="auto"/>
         <w:ind w:left="720"/>
         <w:rPr>
@@ -12321,6 +12788,7 @@
                 <w:szCs w:val="24"/>
               </w:rPr>
             </w:pPr>
+            <w:proofErr w:type="spellStart"/>
             <w:r>
               <w:rPr>
                 <w:rFonts w:eastAsia="Times New Roman"/>
@@ -12333,6 +12801,7 @@
               </w:rPr>
               <w:t>Int</w:t>
             </w:r>
+            <w:proofErr w:type="spellEnd"/>
           </w:p>
         </w:tc>
         <w:tc>
@@ -12433,6 +12902,7 @@
                 <w:szCs w:val="24"/>
               </w:rPr>
             </w:pPr>
+            <w:proofErr w:type="spellStart"/>
             <w:r>
               <w:rPr>
                 <w:rFonts w:eastAsia="Times New Roman"/>
@@ -12457,6 +12927,7 @@
               </w:rPr>
               <w:t>time</w:t>
             </w:r>
+            <w:proofErr w:type="spellEnd"/>
           </w:p>
         </w:tc>
         <w:tc>
@@ -12609,6 +13080,7 @@
                 <w:szCs w:val="24"/>
               </w:rPr>
             </w:pPr>
+            <w:proofErr w:type="spellStart"/>
             <w:r>
               <w:rPr>
                 <w:rFonts w:eastAsia="Times New Roman"/>
@@ -12620,7 +13092,20 @@
                 <w:szCs w:val="24"/>
               </w:rPr>
               <w:lastRenderedPageBreak/>
-              <w:t>Varchar(n)</w:t>
+              <w:t>Varchar</w:t>
+            </w:r>
+            <w:proofErr w:type="spellEnd"/>
+            <w:r>
+              <w:rPr>
+                <w:rFonts w:eastAsia="Times New Roman"/>
+                <w:b/>
+                <w:bCs/>
+                <w:i/>
+                <w:iCs/>
+                <w:sz w:val="24"/>
+                <w:szCs w:val="24"/>
+              </w:rPr>
+              <w:t>(n)</w:t>
             </w:r>
           </w:p>
         </w:tc>
@@ -12683,7 +13168,7 @@
 </file>
 
 <file path=word/endnotes.xml><?xml version="1.0" encoding="utf-8"?>
-<w:endnotes xmlns:wpc="http://schemas.microsoft.com/office/word/2010/wordprocessingCanvas" xmlns:cx="http://schemas.microsoft.com/office/drawing/2014/chartex" xmlns:cx1="http://schemas.microsoft.com/office/drawing/2015/9/8/chartex" xmlns:cx2="http://schemas.microsoft.com/office/drawing/2015/10/21/chartex" xmlns:cx3="http://schemas.microsoft.com/office/drawing/2016/5/9/chartex" xmlns:cx4="http://schemas.microsoft.com/office/drawing/2016/5/10/chartex" xmlns:cx5="http://schemas.microsoft.com/office/drawing/2016/5/11/chartex" xmlns:cx6="http://schemas.microsoft.com/office/drawing/2016/5/12/chartex" xmlns:cx7="http://schemas.microsoft.com/office/drawing/2016/5/13/chartex" xmlns:cx8="http://schemas.microsoft.com/office/drawing/2016/5/14/chartex" xmlns:mc="http://schemas.openxmlformats.org/markup-compatibility/2006" xmlns:aink="http://schemas.microsoft.com/office/drawing/2016/ink" xmlns:am3d="http://schemas.microsoft.com/office/drawing/2017/model3d" xmlns:o="urn:schemas-microsoft-com:office:office" xmlns:r="http://schemas.openxmlformats.org/officeDocument/2006/relationships" xmlns:m="http://schemas.openxmlformats.org/officeDocument/2006/math" xmlns:v="urn:schemas-microsoft-com:vml" xmlns:wp14="http://schemas.microsoft.com/office/word/2010/wordprocessingDrawing" xmlns:wp="http://schemas.openxmlformats.org/drawingml/2006/wordprocessingDrawing" xmlns:w10="urn:schemas-microsoft-com:office:word" xmlns:w="http://schemas.openxmlformats.org/wordprocessingml/2006/main" xmlns:w14="http://schemas.microsoft.com/office/word/2010/wordml" xmlns:w15="http://schemas.microsoft.com/office/word/2012/wordml" xmlns:w16cex="http://schemas.microsoft.com/office/word/2018/wordml/cex" xmlns:w16cid="http://schemas.microsoft.com/office/word/2016/wordml/cid" xmlns:w16="http://schemas.microsoft.com/office/word/2018/wordml" xmlns:w16se="http://schemas.microsoft.com/office/word/2015/wordml/symex" xmlns:wpg="http://schemas.microsoft.com/office/word/2010/wordprocessingGroup" xmlns:wpi="http://schemas.microsoft.com/office/word/2010/wordprocessingInk" xmlns:wne="http://schemas.microsoft.com/office/word/2006/wordml" xmlns:wps="http://schemas.microsoft.com/office/word/2010/wordprocessingShape" mc:Ignorable="w14 w15 w16se w16cid w16 w16cex wp14">
+<w:endnotes xmlns:wpc="http://schemas.microsoft.com/office/word/2010/wordprocessingCanvas" xmlns:cx="http://schemas.microsoft.com/office/drawing/2014/chartex" xmlns:cx1="http://schemas.microsoft.com/office/drawing/2015/9/8/chartex" xmlns:cx2="http://schemas.microsoft.com/office/drawing/2015/10/21/chartex" xmlns:cx3="http://schemas.microsoft.com/office/drawing/2016/5/9/chartex" xmlns:cx4="http://schemas.microsoft.com/office/drawing/2016/5/10/chartex" xmlns:cx5="http://schemas.microsoft.com/office/drawing/2016/5/11/chartex" xmlns:cx6="http://schemas.microsoft.com/office/drawing/2016/5/12/chartex" xmlns:cx7="http://schemas.microsoft.com/office/drawing/2016/5/13/chartex" xmlns:cx8="http://schemas.microsoft.com/office/drawing/2016/5/14/chartex" xmlns:mc="http://schemas.openxmlformats.org/markup-compatibility/2006" xmlns:aink="http://schemas.microsoft.com/office/drawing/2016/ink" xmlns:am3d="http://schemas.microsoft.com/office/drawing/2017/model3d" xmlns:o="urn:schemas-microsoft-com:office:office" xmlns:r="http://schemas.openxmlformats.org/officeDocument/2006/relationships" xmlns:m="http://schemas.openxmlformats.org/officeDocument/2006/math" xmlns:v="urn:schemas-microsoft-com:vml" xmlns:wp14="http://schemas.microsoft.com/office/word/2010/wordprocessingDrawing" xmlns:wp="http://schemas.openxmlformats.org/drawingml/2006/wordprocessingDrawing" xmlns:w10="urn:schemas-microsoft-com:office:word" xmlns:w="http://schemas.openxmlformats.org/wordprocessingml/2006/main" xmlns:w14="http://schemas.microsoft.com/office/word/2010/wordml" xmlns:w15="http://schemas.microsoft.com/office/word/2012/wordml" xmlns:w16cex="http://schemas.microsoft.com/office/word/2018/wordml/cex" xmlns:w16cid="http://schemas.microsoft.com/office/word/2016/wordml/cid" xmlns:w16="http://schemas.microsoft.com/office/word/2018/wordml" xmlns:w16sdtdh="http://schemas.microsoft.com/office/word/2020/wordml/sdtdatahash" xmlns:w16se="http://schemas.microsoft.com/office/word/2015/wordml/symex" xmlns:wpg="http://schemas.microsoft.com/office/word/2010/wordprocessingGroup" xmlns:wpi="http://schemas.microsoft.com/office/word/2010/wordprocessingInk" xmlns:wne="http://schemas.microsoft.com/office/word/2006/wordml" xmlns:wps="http://schemas.microsoft.com/office/word/2010/wordprocessingShape" mc:Ignorable="w14 w15 w16se w16cid w16 w16cex w16sdtdh wp14">
   <w:endnote w:type="separator" w:id="-1">
     <w:p>
       <w:pPr>
@@ -12708,7 +13193,7 @@
 </file>
 
 <file path=word/footer1.xml><?xml version="1.0" encoding="utf-8"?>
-<w:ftr xmlns:wpc="http://schemas.microsoft.com/office/word/2010/wordprocessingCanvas" xmlns:cx="http://schemas.microsoft.com/office/drawing/2014/chartex" xmlns:cx1="http://schemas.microsoft.com/office/drawing/2015/9/8/chartex" xmlns:cx2="http://schemas.microsoft.com/office/drawing/2015/10/21/chartex" xmlns:cx3="http://schemas.microsoft.com/office/drawing/2016/5/9/chartex" xmlns:cx4="http://schemas.microsoft.com/office/drawing/2016/5/10/chartex" xmlns:cx5="http://schemas.microsoft.com/office/drawing/2016/5/11/chartex" xmlns:cx6="http://schemas.microsoft.com/office/drawing/2016/5/12/chartex" xmlns:cx7="http://schemas.microsoft.com/office/drawing/2016/5/13/chartex" xmlns:cx8="http://schemas.microsoft.com/office/drawing/2016/5/14/chartex" xmlns:mc="http://schemas.openxmlformats.org/markup-compatibility/2006" xmlns:aink="http://schemas.microsoft.com/office/drawing/2016/ink" xmlns:am3d="http://schemas.microsoft.com/office/drawing/2017/model3d" xmlns:o="urn:schemas-microsoft-com:office:office" xmlns:r="http://schemas.openxmlformats.org/officeDocument/2006/relationships" xmlns:m="http://schemas.openxmlformats.org/officeDocument/2006/math" xmlns:v="urn:schemas-microsoft-com:vml" xmlns:wp14="http://schemas.microsoft.com/office/word/2010/wordprocessingDrawing" xmlns:wp="http://schemas.openxmlformats.org/drawingml/2006/wordprocessingDrawing" xmlns:w10="urn:schemas-microsoft-com:office:word" xmlns:w="http://schemas.openxmlformats.org/wordprocessingml/2006/main" xmlns:w14="http://schemas.microsoft.com/office/word/2010/wordml" xmlns:w15="http://schemas.microsoft.com/office/word/2012/wordml" xmlns:w16cex="http://schemas.microsoft.com/office/word/2018/wordml/cex" xmlns:w16cid="http://schemas.microsoft.com/office/word/2016/wordml/cid" xmlns:w16="http://schemas.microsoft.com/office/word/2018/wordml" xmlns:w16se="http://schemas.microsoft.com/office/word/2015/wordml/symex" xmlns:wpg="http://schemas.microsoft.com/office/word/2010/wordprocessingGroup" xmlns:wpi="http://schemas.microsoft.com/office/word/2010/wordprocessingInk" xmlns:wne="http://schemas.microsoft.com/office/word/2006/wordml" xmlns:wps="http://schemas.microsoft.com/office/word/2010/wordprocessingShape" mc:Ignorable="w14 w15 w16se w16cid w16 w16cex wp14">
+<w:ftr xmlns:wpc="http://schemas.microsoft.com/office/word/2010/wordprocessingCanvas" xmlns:cx="http://schemas.microsoft.com/office/drawing/2014/chartex" xmlns:cx1="http://schemas.microsoft.com/office/drawing/2015/9/8/chartex" xmlns:cx2="http://schemas.microsoft.com/office/drawing/2015/10/21/chartex" xmlns:cx3="http://schemas.microsoft.com/office/drawing/2016/5/9/chartex" xmlns:cx4="http://schemas.microsoft.com/office/drawing/2016/5/10/chartex" xmlns:cx5="http://schemas.microsoft.com/office/drawing/2016/5/11/chartex" xmlns:cx6="http://schemas.microsoft.com/office/drawing/2016/5/12/chartex" xmlns:cx7="http://schemas.microsoft.com/office/drawing/2016/5/13/chartex" xmlns:cx8="http://schemas.microsoft.com/office/drawing/2016/5/14/chartex" xmlns:mc="http://schemas.openxmlformats.org/markup-compatibility/2006" xmlns:aink="http://schemas.microsoft.com/office/drawing/2016/ink" xmlns:am3d="http://schemas.microsoft.com/office/drawing/2017/model3d" xmlns:o="urn:schemas-microsoft-com:office:office" xmlns:r="http://schemas.openxmlformats.org/officeDocument/2006/relationships" xmlns:m="http://schemas.openxmlformats.org/officeDocument/2006/math" xmlns:v="urn:schemas-microsoft-com:vml" xmlns:wp14="http://schemas.microsoft.com/office/word/2010/wordprocessingDrawing" xmlns:wp="http://schemas.openxmlformats.org/drawingml/2006/wordprocessingDrawing" xmlns:w10="urn:schemas-microsoft-com:office:word" xmlns:w="http://schemas.openxmlformats.org/wordprocessingml/2006/main" xmlns:w14="http://schemas.microsoft.com/office/word/2010/wordml" xmlns:w15="http://schemas.microsoft.com/office/word/2012/wordml" xmlns:w16cex="http://schemas.microsoft.com/office/word/2018/wordml/cex" xmlns:w16cid="http://schemas.microsoft.com/office/word/2016/wordml/cid" xmlns:w16="http://schemas.microsoft.com/office/word/2018/wordml" xmlns:w16sdtdh="http://schemas.microsoft.com/office/word/2020/wordml/sdtdatahash" xmlns:w16se="http://schemas.microsoft.com/office/word/2015/wordml/symex" xmlns:wpg="http://schemas.microsoft.com/office/word/2010/wordprocessingGroup" xmlns:wpi="http://schemas.microsoft.com/office/word/2010/wordprocessingInk" xmlns:wne="http://schemas.microsoft.com/office/word/2006/wordml" xmlns:wps="http://schemas.microsoft.com/office/word/2010/wordprocessingShape" mc:Ignorable="w14 w15 w16se w16cid w16 w16cex w16sdtdh wp14">
   <w:tbl>
     <w:tblPr>
       <w:tblW w:w="5000" w:type="pct"/>
@@ -12759,7 +13244,7 @@
           <w:sdtContent>
             <w:p>
               <w:pPr>
-                <w:pStyle w:val="Header"/>
+                <w:pStyle w:val="Encabezado"/>
                 <w:rPr>
                   <w:caps/>
                   <w:color w:val="000000" w:themeColor="text1"/>
@@ -12790,7 +13275,7 @@
         </w:tcPr>
         <w:p>
           <w:pPr>
-            <w:pStyle w:val="Footer"/>
+            <w:pStyle w:val="Piedepgina"/>
             <w:jc w:val="center"/>
             <w:rPr>
               <w:color w:val="FFFFFF" w:themeColor="background1"/>
@@ -12833,14 +13318,14 @@
   </w:tbl>
   <w:p>
     <w:pPr>
-      <w:pStyle w:val="Footer"/>
+      <w:pStyle w:val="Piedepgina"/>
     </w:pPr>
   </w:p>
 </w:ftr>
 </file>
 
 <file path=word/footnotes.xml><?xml version="1.0" encoding="utf-8"?>
-<w:footnotes xmlns:wpc="http://schemas.microsoft.com/office/word/2010/wordprocessingCanvas" xmlns:cx="http://schemas.microsoft.com/office/drawing/2014/chartex" xmlns:cx1="http://schemas.microsoft.com/office/drawing/2015/9/8/chartex" xmlns:cx2="http://schemas.microsoft.com/office/drawing/2015/10/21/chartex" xmlns:cx3="http://schemas.microsoft.com/office/drawing/2016/5/9/chartex" xmlns:cx4="http://schemas.microsoft.com/office/drawing/2016/5/10/chartex" xmlns:cx5="http://schemas.microsoft.com/office/drawing/2016/5/11/chartex" xmlns:cx6="http://schemas.microsoft.com/office/drawing/2016/5/12/chartex" xmlns:cx7="http://schemas.microsoft.com/office/drawing/2016/5/13/chartex" xmlns:cx8="http://schemas.microsoft.com/office/drawing/2016/5/14/chartex" xmlns:mc="http://schemas.openxmlformats.org/markup-compatibility/2006" xmlns:aink="http://schemas.microsoft.com/office/drawing/2016/ink" xmlns:am3d="http://schemas.microsoft.com/office/drawing/2017/model3d" xmlns:o="urn:schemas-microsoft-com:office:office" xmlns:r="http://schemas.openxmlformats.org/officeDocument/2006/relationships" xmlns:m="http://schemas.openxmlformats.org/officeDocument/2006/math" xmlns:v="urn:schemas-microsoft-com:vml" xmlns:wp14="http://schemas.microsoft.com/office/word/2010/wordprocessingDrawing" xmlns:wp="http://schemas.openxmlformats.org/drawingml/2006/wordprocessingDrawing" xmlns:w10="urn:schemas-microsoft-com:office:word" xmlns:w="http://schemas.openxmlformats.org/wordprocessingml/2006/main" xmlns:w14="http://schemas.microsoft.com/office/word/2010/wordml" xmlns:w15="http://schemas.microsoft.com/office/word/2012/wordml" xmlns:w16cex="http://schemas.microsoft.com/office/word/2018/wordml/cex" xmlns:w16cid="http://schemas.microsoft.com/office/word/2016/wordml/cid" xmlns:w16="http://schemas.microsoft.com/office/word/2018/wordml" xmlns:w16se="http://schemas.microsoft.com/office/word/2015/wordml/symex" xmlns:wpg="http://schemas.microsoft.com/office/word/2010/wordprocessingGroup" xmlns:wpi="http://schemas.microsoft.com/office/word/2010/wordprocessingInk" xmlns:wne="http://schemas.microsoft.com/office/word/2006/wordml" xmlns:wps="http://schemas.microsoft.com/office/word/2010/wordprocessingShape" mc:Ignorable="w14 w15 w16se w16cid w16 w16cex wp14">
+<w:footnotes xmlns:wpc="http://schemas.microsoft.com/office/word/2010/wordprocessingCanvas" xmlns:cx="http://schemas.microsoft.com/office/drawing/2014/chartex" xmlns:cx1="http://schemas.microsoft.com/office/drawing/2015/9/8/chartex" xmlns:cx2="http://schemas.microsoft.com/office/drawing/2015/10/21/chartex" xmlns:cx3="http://schemas.microsoft.com/office/drawing/2016/5/9/chartex" xmlns:cx4="http://schemas.microsoft.com/office/drawing/2016/5/10/chartex" xmlns:cx5="http://schemas.microsoft.com/office/drawing/2016/5/11/chartex" xmlns:cx6="http://schemas.microsoft.com/office/drawing/2016/5/12/chartex" xmlns:cx7="http://schemas.microsoft.com/office/drawing/2016/5/13/chartex" xmlns:cx8="http://schemas.microsoft.com/office/drawing/2016/5/14/chartex" xmlns:mc="http://schemas.openxmlformats.org/markup-compatibility/2006" xmlns:aink="http://schemas.microsoft.com/office/drawing/2016/ink" xmlns:am3d="http://schemas.microsoft.com/office/drawing/2017/model3d" xmlns:o="urn:schemas-microsoft-com:office:office" xmlns:r="http://schemas.openxmlformats.org/officeDocument/2006/relationships" xmlns:m="http://schemas.openxmlformats.org/officeDocument/2006/math" xmlns:v="urn:schemas-microsoft-com:vml" xmlns:wp14="http://schemas.microsoft.com/office/word/2010/wordprocessingDrawing" xmlns:wp="http://schemas.openxmlformats.org/drawingml/2006/wordprocessingDrawing" xmlns:w10="urn:schemas-microsoft-com:office:word" xmlns:w="http://schemas.openxmlformats.org/wordprocessingml/2006/main" xmlns:w14="http://schemas.microsoft.com/office/word/2010/wordml" xmlns:w15="http://schemas.microsoft.com/office/word/2012/wordml" xmlns:w16cex="http://schemas.microsoft.com/office/word/2018/wordml/cex" xmlns:w16cid="http://schemas.microsoft.com/office/word/2016/wordml/cid" xmlns:w16="http://schemas.microsoft.com/office/word/2018/wordml" xmlns:w16sdtdh="http://schemas.microsoft.com/office/word/2020/wordml/sdtdatahash" xmlns:w16se="http://schemas.microsoft.com/office/word/2015/wordml/symex" xmlns:wpg="http://schemas.microsoft.com/office/word/2010/wordprocessingGroup" xmlns:wpi="http://schemas.microsoft.com/office/word/2010/wordprocessingInk" xmlns:wne="http://schemas.microsoft.com/office/word/2006/wordml" xmlns:wps="http://schemas.microsoft.com/office/word/2010/wordprocessingShape" mc:Ignorable="w14 w15 w16se w16cid w16 w16cex w16sdtdh wp14">
   <w:footnote w:type="separator" w:id="-1">
     <w:p>
       <w:pPr>
@@ -12865,10 +13350,10 @@
 </file>
 
 <file path=word/header1.xml><?xml version="1.0" encoding="utf-8"?>
-<w:hdr xmlns:wpc="http://schemas.microsoft.com/office/word/2010/wordprocessingCanvas" xmlns:cx="http://schemas.microsoft.com/office/drawing/2014/chartex" xmlns:cx1="http://schemas.microsoft.com/office/drawing/2015/9/8/chartex" xmlns:cx2="http://schemas.microsoft.com/office/drawing/2015/10/21/chartex" xmlns:cx3="http://schemas.microsoft.com/office/drawing/2016/5/9/chartex" xmlns:cx4="http://schemas.microsoft.com/office/drawing/2016/5/10/chartex" xmlns:cx5="http://schemas.microsoft.com/office/drawing/2016/5/11/chartex" xmlns:cx6="http://schemas.microsoft.com/office/drawing/2016/5/12/chartex" xmlns:cx7="http://schemas.microsoft.com/office/drawing/2016/5/13/chartex" xmlns:cx8="http://schemas.microsoft.com/office/drawing/2016/5/14/chartex" xmlns:mc="http://schemas.openxmlformats.org/markup-compatibility/2006" xmlns:aink="http://schemas.microsoft.com/office/drawing/2016/ink" xmlns:am3d="http://schemas.microsoft.com/office/drawing/2017/model3d" xmlns:o="urn:schemas-microsoft-com:office:office" xmlns:r="http://schemas.openxmlformats.org/officeDocument/2006/relationships" xmlns:m="http://schemas.openxmlformats.org/officeDocument/2006/math" xmlns:v="urn:schemas-microsoft-com:vml" xmlns:wp14="http://schemas.microsoft.com/office/word/2010/wordprocessingDrawing" xmlns:wp="http://schemas.openxmlformats.org/drawingml/2006/wordprocessingDrawing" xmlns:w10="urn:schemas-microsoft-com:office:word" xmlns:w="http://schemas.openxmlformats.org/wordprocessingml/2006/main" xmlns:w14="http://schemas.microsoft.com/office/word/2010/wordml" xmlns:w15="http://schemas.microsoft.com/office/word/2012/wordml" xmlns:w16cex="http://schemas.microsoft.com/office/word/2018/wordml/cex" xmlns:w16cid="http://schemas.microsoft.com/office/word/2016/wordml/cid" xmlns:w16="http://schemas.microsoft.com/office/word/2018/wordml" xmlns:w16se="http://schemas.microsoft.com/office/word/2015/wordml/symex" xmlns:wpg="http://schemas.microsoft.com/office/word/2010/wordprocessingGroup" xmlns:wpi="http://schemas.microsoft.com/office/word/2010/wordprocessingInk" xmlns:wne="http://schemas.microsoft.com/office/word/2006/wordml" xmlns:wps="http://schemas.microsoft.com/office/word/2010/wordprocessingShape" mc:Ignorable="w14 w15 w16se w16cid w16 w16cex wp14">
+<w:hdr xmlns:wpc="http://schemas.microsoft.com/office/word/2010/wordprocessingCanvas" xmlns:cx="http://schemas.microsoft.com/office/drawing/2014/chartex" xmlns:cx1="http://schemas.microsoft.com/office/drawing/2015/9/8/chartex" xmlns:cx2="http://schemas.microsoft.com/office/drawing/2015/10/21/chartex" xmlns:cx3="http://schemas.microsoft.com/office/drawing/2016/5/9/chartex" xmlns:cx4="http://schemas.microsoft.com/office/drawing/2016/5/10/chartex" xmlns:cx5="http://schemas.microsoft.com/office/drawing/2016/5/11/chartex" xmlns:cx6="http://schemas.microsoft.com/office/drawing/2016/5/12/chartex" xmlns:cx7="http://schemas.microsoft.com/office/drawing/2016/5/13/chartex" xmlns:cx8="http://schemas.microsoft.com/office/drawing/2016/5/14/chartex" xmlns:mc="http://schemas.openxmlformats.org/markup-compatibility/2006" xmlns:aink="http://schemas.microsoft.com/office/drawing/2016/ink" xmlns:am3d="http://schemas.microsoft.com/office/drawing/2017/model3d" xmlns:o="urn:schemas-microsoft-com:office:office" xmlns:r="http://schemas.openxmlformats.org/officeDocument/2006/relationships" xmlns:m="http://schemas.openxmlformats.org/officeDocument/2006/math" xmlns:v="urn:schemas-microsoft-com:vml" xmlns:wp14="http://schemas.microsoft.com/office/word/2010/wordprocessingDrawing" xmlns:wp="http://schemas.openxmlformats.org/drawingml/2006/wordprocessingDrawing" xmlns:w10="urn:schemas-microsoft-com:office:word" xmlns:w="http://schemas.openxmlformats.org/wordprocessingml/2006/main" xmlns:w14="http://schemas.microsoft.com/office/word/2010/wordml" xmlns:w15="http://schemas.microsoft.com/office/word/2012/wordml" xmlns:w16cex="http://schemas.microsoft.com/office/word/2018/wordml/cex" xmlns:w16cid="http://schemas.microsoft.com/office/word/2016/wordml/cid" xmlns:w16="http://schemas.microsoft.com/office/word/2018/wordml" xmlns:w16sdtdh="http://schemas.microsoft.com/office/word/2020/wordml/sdtdatahash" xmlns:w16se="http://schemas.microsoft.com/office/word/2015/wordml/symex" xmlns:wpg="http://schemas.microsoft.com/office/word/2010/wordprocessingGroup" xmlns:wpi="http://schemas.microsoft.com/office/word/2010/wordprocessingInk" xmlns:wne="http://schemas.microsoft.com/office/word/2006/wordml" xmlns:wps="http://schemas.microsoft.com/office/word/2010/wordprocessingShape" mc:Ignorable="w14 w15 w16se w16cid w16 w16cex w16sdtdh wp14">
   <w:p>
     <w:pPr>
-      <w:pStyle w:val="Header"/>
+      <w:pStyle w:val="Encabezado"/>
     </w:pPr>
     <w:r>
       <w:rPr>
@@ -12894,7 +13379,7 @@
           <v:path o:extrusionok="f" gradientshapeok="t" o:connecttype="rect"/>
           <o:lock v:ext="edit" aspectratio="t"/>
         </v:shapetype>
-        <v:shape id="WordPictureWatermark1119911641" o:spid="_x0000_s2050" type="#_x0000_t75" style="position:absolute;margin-left:0;margin-top:0;width:450.9pt;height:391.4pt;z-index:-251657216;mso-position-horizontal:center;mso-position-horizontal-relative:margin;mso-position-vertical:center;mso-position-vertical-relative:margin" o:allowincell="f">
+        <v:shape id="WordPictureWatermark1119911641" o:spid="_x0000_s1026" type="#_x0000_t75" style="position:absolute;margin-left:0;margin-top:0;width:450.9pt;height:391.4pt;z-index:-251657216;mso-position-horizontal:center;mso-position-horizontal-relative:margin;mso-position-vertical:center;mso-position-vertical-relative:margin" o:allowincell="f">
           <v:imagedata r:id="rId1" o:title="mp" gain="19661f" blacklevel="22938f"/>
           <w10:wrap anchorx="margin" anchory="margin"/>
         </v:shape>
@@ -12905,10 +13390,10 @@
 </file>
 
 <file path=word/header2.xml><?xml version="1.0" encoding="utf-8"?>
-<w:hdr xmlns:wpc="http://schemas.microsoft.com/office/word/2010/wordprocessingCanvas" xmlns:cx="http://schemas.microsoft.com/office/drawing/2014/chartex" xmlns:cx1="http://schemas.microsoft.com/office/drawing/2015/9/8/chartex" xmlns:cx2="http://schemas.microsoft.com/office/drawing/2015/10/21/chartex" xmlns:cx3="http://schemas.microsoft.com/office/drawing/2016/5/9/chartex" xmlns:cx4="http://schemas.microsoft.com/office/drawing/2016/5/10/chartex" xmlns:cx5="http://schemas.microsoft.com/office/drawing/2016/5/11/chartex" xmlns:cx6="http://schemas.microsoft.com/office/drawing/2016/5/12/chartex" xmlns:cx7="http://schemas.microsoft.com/office/drawing/2016/5/13/chartex" xmlns:cx8="http://schemas.microsoft.com/office/drawing/2016/5/14/chartex" xmlns:mc="http://schemas.openxmlformats.org/markup-compatibility/2006" xmlns:aink="http://schemas.microsoft.com/office/drawing/2016/ink" xmlns:am3d="http://schemas.microsoft.com/office/drawing/2017/model3d" xmlns:o="urn:schemas-microsoft-com:office:office" xmlns:r="http://schemas.openxmlformats.org/officeDocument/2006/relationships" xmlns:m="http://schemas.openxmlformats.org/officeDocument/2006/math" xmlns:v="urn:schemas-microsoft-com:vml" xmlns:wp14="http://schemas.microsoft.com/office/word/2010/wordprocessingDrawing" xmlns:wp="http://schemas.openxmlformats.org/drawingml/2006/wordprocessingDrawing" xmlns:w10="urn:schemas-microsoft-com:office:word" xmlns:w="http://schemas.openxmlformats.org/wordprocessingml/2006/main" xmlns:w14="http://schemas.microsoft.com/office/word/2010/wordml" xmlns:w15="http://schemas.microsoft.com/office/word/2012/wordml" xmlns:w16cex="http://schemas.microsoft.com/office/word/2018/wordml/cex" xmlns:w16cid="http://schemas.microsoft.com/office/word/2016/wordml/cid" xmlns:w16="http://schemas.microsoft.com/office/word/2018/wordml" xmlns:w16se="http://schemas.microsoft.com/office/word/2015/wordml/symex" xmlns:wpg="http://schemas.microsoft.com/office/word/2010/wordprocessingGroup" xmlns:wpi="http://schemas.microsoft.com/office/word/2010/wordprocessingInk" xmlns:wne="http://schemas.microsoft.com/office/word/2006/wordml" xmlns:wps="http://schemas.microsoft.com/office/word/2010/wordprocessingShape" mc:Ignorable="w14 w15 w16se w16cid w16 w16cex wp14">
+<w:hdr xmlns:wpc="http://schemas.microsoft.com/office/word/2010/wordprocessingCanvas" xmlns:cx="http://schemas.microsoft.com/office/drawing/2014/chartex" xmlns:cx1="http://schemas.microsoft.com/office/drawing/2015/9/8/chartex" xmlns:cx2="http://schemas.microsoft.com/office/drawing/2015/10/21/chartex" xmlns:cx3="http://schemas.microsoft.com/office/drawing/2016/5/9/chartex" xmlns:cx4="http://schemas.microsoft.com/office/drawing/2016/5/10/chartex" xmlns:cx5="http://schemas.microsoft.com/office/drawing/2016/5/11/chartex" xmlns:cx6="http://schemas.microsoft.com/office/drawing/2016/5/12/chartex" xmlns:cx7="http://schemas.microsoft.com/office/drawing/2016/5/13/chartex" xmlns:cx8="http://schemas.microsoft.com/office/drawing/2016/5/14/chartex" xmlns:mc="http://schemas.openxmlformats.org/markup-compatibility/2006" xmlns:aink="http://schemas.microsoft.com/office/drawing/2016/ink" xmlns:am3d="http://schemas.microsoft.com/office/drawing/2017/model3d" xmlns:o="urn:schemas-microsoft-com:office:office" xmlns:r="http://schemas.openxmlformats.org/officeDocument/2006/relationships" xmlns:m="http://schemas.openxmlformats.org/officeDocument/2006/math" xmlns:v="urn:schemas-microsoft-com:vml" xmlns:wp14="http://schemas.microsoft.com/office/word/2010/wordprocessingDrawing" xmlns:wp="http://schemas.openxmlformats.org/drawingml/2006/wordprocessingDrawing" xmlns:w10="urn:schemas-microsoft-com:office:word" xmlns:w="http://schemas.openxmlformats.org/wordprocessingml/2006/main" xmlns:w14="http://schemas.microsoft.com/office/word/2010/wordml" xmlns:w15="http://schemas.microsoft.com/office/word/2012/wordml" xmlns:w16cex="http://schemas.microsoft.com/office/word/2018/wordml/cex" xmlns:w16cid="http://schemas.microsoft.com/office/word/2016/wordml/cid" xmlns:w16="http://schemas.microsoft.com/office/word/2018/wordml" xmlns:w16sdtdh="http://schemas.microsoft.com/office/word/2020/wordml/sdtdatahash" xmlns:w16se="http://schemas.microsoft.com/office/word/2015/wordml/symex" xmlns:wpg="http://schemas.microsoft.com/office/word/2010/wordprocessingGroup" xmlns:wpi="http://schemas.microsoft.com/office/word/2010/wordprocessingInk" xmlns:wne="http://schemas.microsoft.com/office/word/2006/wordml" xmlns:wps="http://schemas.microsoft.com/office/word/2010/wordprocessingShape" mc:Ignorable="w14 w15 w16se w16cid w16 w16cex w16sdtdh wp14">
   <w:tbl>
     <w:tblPr>
-      <w:tblStyle w:val="TableGrid"/>
+      <w:tblStyle w:val="Tablaconcuadrcula"/>
       <w:tblW w:w="0" w:type="auto"/>
       <w:tblBorders>
         <w:top w:val="single" w:sz="4" w:space="0" w:color="000000" w:themeColor="text1"/>
@@ -12936,7 +13421,7 @@
         </w:tcPr>
         <w:p>
           <w:pPr>
-            <w:pStyle w:val="Header"/>
+            <w:pStyle w:val="Encabezado"/>
             <w:jc w:val="center"/>
             <w:rPr>
               <w:b/>
@@ -12988,7 +13473,7 @@
         </w:tcPr>
         <w:p>
           <w:pPr>
-            <w:pStyle w:val="Header"/>
+            <w:pStyle w:val="Encabezado"/>
             <w:jc w:val="center"/>
             <w:rPr>
               <w:b/>
@@ -13026,15 +13511,49 @@
               <w:iCs/>
               <w:color w:val="000000" w:themeColor="text1"/>
             </w:rPr>
-            <w:t xml:space="preserve"> – Meal Planner</w:t>
+            <w:t xml:space="preserve"> – </w:t>
           </w:r>
+          <w:proofErr w:type="spellStart"/>
+          <w:r>
+            <w:rPr>
+              <w:b/>
+              <w:bCs/>
+              <w:i/>
+              <w:iCs/>
+              <w:color w:val="000000" w:themeColor="text1"/>
+            </w:rPr>
+            <w:t>Meal</w:t>
+          </w:r>
+          <w:proofErr w:type="spellEnd"/>
+          <w:r>
+            <w:rPr>
+              <w:b/>
+              <w:bCs/>
+              <w:i/>
+              <w:iCs/>
+              <w:color w:val="000000" w:themeColor="text1"/>
+            </w:rPr>
+            <w:t xml:space="preserve"> </w:t>
+          </w:r>
+          <w:proofErr w:type="spellStart"/>
+          <w:r>
+            <w:rPr>
+              <w:b/>
+              <w:bCs/>
+              <w:i/>
+              <w:iCs/>
+              <w:color w:val="000000" w:themeColor="text1"/>
+            </w:rPr>
+            <w:t>Planner</w:t>
+          </w:r>
+          <w:proofErr w:type="spellEnd"/>
         </w:p>
       </w:tc>
     </w:tr>
   </w:tbl>
   <w:p>
     <w:pPr>
-      <w:pStyle w:val="Header"/>
+      <w:pStyle w:val="Encabezado"/>
     </w:pPr>
     <w:r>
       <w:rPr>
@@ -13060,7 +13579,7 @@
           <v:path o:extrusionok="f" gradientshapeok="t" o:connecttype="rect"/>
           <o:lock v:ext="edit" aspectratio="t"/>
         </v:shapetype>
-        <v:shape id="WordPictureWatermark1119911642" o:spid="_x0000_s2051" type="#_x0000_t75" style="position:absolute;margin-left:0;margin-top:0;width:450.9pt;height:391.4pt;z-index:-251656192;mso-position-horizontal:center;mso-position-horizontal-relative:margin;mso-position-vertical:center;mso-position-vertical-relative:margin" o:allowincell="f">
+        <v:shape id="WordPictureWatermark1119911642" o:spid="_x0000_s1027" type="#_x0000_t75" style="position:absolute;margin-left:0;margin-top:0;width:450.9pt;height:391.4pt;z-index:-251656192;mso-position-horizontal:center;mso-position-horizontal-relative:margin;mso-position-vertical:center;mso-position-vertical-relative:margin" o:allowincell="f">
           <v:imagedata r:id="rId1" o:title="mp" gain="19661f" blacklevel="22938f"/>
           <w10:wrap anchorx="margin" anchory="margin"/>
         </v:shape>
@@ -13071,10 +13590,10 @@
 </file>
 
 <file path=word/header3.xml><?xml version="1.0" encoding="utf-8"?>
-<w:hdr xmlns:wpc="http://schemas.microsoft.com/office/word/2010/wordprocessingCanvas" xmlns:cx="http://schemas.microsoft.com/office/drawing/2014/chartex" xmlns:cx1="http://schemas.microsoft.com/office/drawing/2015/9/8/chartex" xmlns:cx2="http://schemas.microsoft.com/office/drawing/2015/10/21/chartex" xmlns:cx3="http://schemas.microsoft.com/office/drawing/2016/5/9/chartex" xmlns:cx4="http://schemas.microsoft.com/office/drawing/2016/5/10/chartex" xmlns:cx5="http://schemas.microsoft.com/office/drawing/2016/5/11/chartex" xmlns:cx6="http://schemas.microsoft.com/office/drawing/2016/5/12/chartex" xmlns:cx7="http://schemas.microsoft.com/office/drawing/2016/5/13/chartex" xmlns:cx8="http://schemas.microsoft.com/office/drawing/2016/5/14/chartex" xmlns:mc="http://schemas.openxmlformats.org/markup-compatibility/2006" xmlns:aink="http://schemas.microsoft.com/office/drawing/2016/ink" xmlns:am3d="http://schemas.microsoft.com/office/drawing/2017/model3d" xmlns:o="urn:schemas-microsoft-com:office:office" xmlns:r="http://schemas.openxmlformats.org/officeDocument/2006/relationships" xmlns:m="http://schemas.openxmlformats.org/officeDocument/2006/math" xmlns:v="urn:schemas-microsoft-com:vml" xmlns:wp14="http://schemas.microsoft.com/office/word/2010/wordprocessingDrawing" xmlns:wp="http://schemas.openxmlformats.org/drawingml/2006/wordprocessingDrawing" xmlns:w10="urn:schemas-microsoft-com:office:word" xmlns:w="http://schemas.openxmlformats.org/wordprocessingml/2006/main" xmlns:w14="http://schemas.microsoft.com/office/word/2010/wordml" xmlns:w15="http://schemas.microsoft.com/office/word/2012/wordml" xmlns:w16cex="http://schemas.microsoft.com/office/word/2018/wordml/cex" xmlns:w16cid="http://schemas.microsoft.com/office/word/2016/wordml/cid" xmlns:w16="http://schemas.microsoft.com/office/word/2018/wordml" xmlns:w16se="http://schemas.microsoft.com/office/word/2015/wordml/symex" xmlns:wpg="http://schemas.microsoft.com/office/word/2010/wordprocessingGroup" xmlns:wpi="http://schemas.microsoft.com/office/word/2010/wordprocessingInk" xmlns:wne="http://schemas.microsoft.com/office/word/2006/wordml" xmlns:wps="http://schemas.microsoft.com/office/word/2010/wordprocessingShape" mc:Ignorable="w14 w15 w16se w16cid w16 w16cex wp14">
+<w:hdr xmlns:wpc="http://schemas.microsoft.com/office/word/2010/wordprocessingCanvas" xmlns:cx="http://schemas.microsoft.com/office/drawing/2014/chartex" xmlns:cx1="http://schemas.microsoft.com/office/drawing/2015/9/8/chartex" xmlns:cx2="http://schemas.microsoft.com/office/drawing/2015/10/21/chartex" xmlns:cx3="http://schemas.microsoft.com/office/drawing/2016/5/9/chartex" xmlns:cx4="http://schemas.microsoft.com/office/drawing/2016/5/10/chartex" xmlns:cx5="http://schemas.microsoft.com/office/drawing/2016/5/11/chartex" xmlns:cx6="http://schemas.microsoft.com/office/drawing/2016/5/12/chartex" xmlns:cx7="http://schemas.microsoft.com/office/drawing/2016/5/13/chartex" xmlns:cx8="http://schemas.microsoft.com/office/drawing/2016/5/14/chartex" xmlns:mc="http://schemas.openxmlformats.org/markup-compatibility/2006" xmlns:aink="http://schemas.microsoft.com/office/drawing/2016/ink" xmlns:am3d="http://schemas.microsoft.com/office/drawing/2017/model3d" xmlns:o="urn:schemas-microsoft-com:office:office" xmlns:r="http://schemas.openxmlformats.org/officeDocument/2006/relationships" xmlns:m="http://schemas.openxmlformats.org/officeDocument/2006/math" xmlns:v="urn:schemas-microsoft-com:vml" xmlns:wp14="http://schemas.microsoft.com/office/word/2010/wordprocessingDrawing" xmlns:wp="http://schemas.openxmlformats.org/drawingml/2006/wordprocessingDrawing" xmlns:w10="urn:schemas-microsoft-com:office:word" xmlns:w="http://schemas.openxmlformats.org/wordprocessingml/2006/main" xmlns:w14="http://schemas.microsoft.com/office/word/2010/wordml" xmlns:w15="http://schemas.microsoft.com/office/word/2012/wordml" xmlns:w16cex="http://schemas.microsoft.com/office/word/2018/wordml/cex" xmlns:w16cid="http://schemas.microsoft.com/office/word/2016/wordml/cid" xmlns:w16="http://schemas.microsoft.com/office/word/2018/wordml" xmlns:w16sdtdh="http://schemas.microsoft.com/office/word/2020/wordml/sdtdatahash" xmlns:w16se="http://schemas.microsoft.com/office/word/2015/wordml/symex" xmlns:wpg="http://schemas.microsoft.com/office/word/2010/wordprocessingGroup" xmlns:wpi="http://schemas.microsoft.com/office/word/2010/wordprocessingInk" xmlns:wne="http://schemas.microsoft.com/office/word/2006/wordml" xmlns:wps="http://schemas.microsoft.com/office/word/2010/wordprocessingShape" mc:Ignorable="w14 w15 w16se w16cid w16 w16cex w16sdtdh wp14">
   <w:p>
     <w:pPr>
-      <w:pStyle w:val="Header"/>
+      <w:pStyle w:val="Encabezado"/>
     </w:pPr>
     <w:r>
       <w:rPr>
@@ -13100,7 +13619,7 @@
           <v:path o:extrusionok="f" gradientshapeok="t" o:connecttype="rect"/>
           <o:lock v:ext="edit" aspectratio="t"/>
         </v:shapetype>
-        <v:shape id="WordPictureWatermark1119911640" o:spid="_x0000_s2049" type="#_x0000_t75" style="position:absolute;margin-left:0;margin-top:0;width:450.9pt;height:391.4pt;z-index:-251658240;mso-position-horizontal:center;mso-position-horizontal-relative:margin;mso-position-vertical:center;mso-position-vertical-relative:margin" o:allowincell="f">
+        <v:shape id="WordPictureWatermark1119911640" o:spid="_x0000_s1025" type="#_x0000_t75" style="position:absolute;margin-left:0;margin-top:0;width:450.9pt;height:391.4pt;z-index:-251658240;mso-position-horizontal:center;mso-position-horizontal-relative:margin;mso-position-vertical:center;mso-position-vertical-relative:margin" o:allowincell="f">
           <v:imagedata r:id="rId1" o:title="mp" gain="19661f" blacklevel="22938f"/>
           <w10:wrap anchorx="margin" anchory="margin"/>
         </v:shape>
@@ -13111,7 +13630,7 @@
 </file>
 
 <file path=word/numbering.xml><?xml version="1.0" encoding="utf-8"?>
-<w:numbering xmlns:wpc="http://schemas.microsoft.com/office/word/2010/wordprocessingCanvas" xmlns:cx="http://schemas.microsoft.com/office/drawing/2014/chartex" xmlns:cx1="http://schemas.microsoft.com/office/drawing/2015/9/8/chartex" xmlns:cx2="http://schemas.microsoft.com/office/drawing/2015/10/21/chartex" xmlns:cx3="http://schemas.microsoft.com/office/drawing/2016/5/9/chartex" xmlns:cx4="http://schemas.microsoft.com/office/drawing/2016/5/10/chartex" xmlns:cx5="http://schemas.microsoft.com/office/drawing/2016/5/11/chartex" xmlns:cx6="http://schemas.microsoft.com/office/drawing/2016/5/12/chartex" xmlns:cx7="http://schemas.microsoft.com/office/drawing/2016/5/13/chartex" xmlns:cx8="http://schemas.microsoft.com/office/drawing/2016/5/14/chartex" xmlns:mc="http://schemas.openxmlformats.org/markup-compatibility/2006" xmlns:aink="http://schemas.microsoft.com/office/drawing/2016/ink" xmlns:am3d="http://schemas.microsoft.com/office/drawing/2017/model3d" xmlns:o="urn:schemas-microsoft-com:office:office" xmlns:r="http://schemas.openxmlformats.org/officeDocument/2006/relationships" xmlns:m="http://schemas.openxmlformats.org/officeDocument/2006/math" xmlns:v="urn:schemas-microsoft-com:vml" xmlns:wp14="http://schemas.microsoft.com/office/word/2010/wordprocessingDrawing" xmlns:wp="http://schemas.openxmlformats.org/drawingml/2006/wordprocessingDrawing" xmlns:w10="urn:schemas-microsoft-com:office:word" xmlns:w="http://schemas.openxmlformats.org/wordprocessingml/2006/main" xmlns:w14="http://schemas.microsoft.com/office/word/2010/wordml" xmlns:w15="http://schemas.microsoft.com/office/word/2012/wordml" xmlns:w16cex="http://schemas.microsoft.com/office/word/2018/wordml/cex" xmlns:w16cid="http://schemas.microsoft.com/office/word/2016/wordml/cid" xmlns:w16="http://schemas.microsoft.com/office/word/2018/wordml" xmlns:w16se="http://schemas.microsoft.com/office/word/2015/wordml/symex" xmlns:wpg="http://schemas.microsoft.com/office/word/2010/wordprocessingGroup" xmlns:wpi="http://schemas.microsoft.com/office/word/2010/wordprocessingInk" xmlns:wne="http://schemas.microsoft.com/office/word/2006/wordml" xmlns:wps="http://schemas.microsoft.com/office/word/2010/wordprocessingShape" mc:Ignorable="w14 w15 w16se w16cid w16 w16cex wp14">
+<w:numbering xmlns:wpc="http://schemas.microsoft.com/office/word/2010/wordprocessingCanvas" xmlns:cx="http://schemas.microsoft.com/office/drawing/2014/chartex" xmlns:cx1="http://schemas.microsoft.com/office/drawing/2015/9/8/chartex" xmlns:cx2="http://schemas.microsoft.com/office/drawing/2015/10/21/chartex" xmlns:cx3="http://schemas.microsoft.com/office/drawing/2016/5/9/chartex" xmlns:cx4="http://schemas.microsoft.com/office/drawing/2016/5/10/chartex" xmlns:cx5="http://schemas.microsoft.com/office/drawing/2016/5/11/chartex" xmlns:cx6="http://schemas.microsoft.com/office/drawing/2016/5/12/chartex" xmlns:cx7="http://schemas.microsoft.com/office/drawing/2016/5/13/chartex" xmlns:cx8="http://schemas.microsoft.com/office/drawing/2016/5/14/chartex" xmlns:mc="http://schemas.openxmlformats.org/markup-compatibility/2006" xmlns:aink="http://schemas.microsoft.com/office/drawing/2016/ink" xmlns:am3d="http://schemas.microsoft.com/office/drawing/2017/model3d" xmlns:o="urn:schemas-microsoft-com:office:office" xmlns:r="http://schemas.openxmlformats.org/officeDocument/2006/relationships" xmlns:m="http://schemas.openxmlformats.org/officeDocument/2006/math" xmlns:v="urn:schemas-microsoft-com:vml" xmlns:wp14="http://schemas.microsoft.com/office/word/2010/wordprocessingDrawing" xmlns:wp="http://schemas.openxmlformats.org/drawingml/2006/wordprocessingDrawing" xmlns:w10="urn:schemas-microsoft-com:office:word" xmlns:w="http://schemas.openxmlformats.org/wordprocessingml/2006/main" xmlns:w14="http://schemas.microsoft.com/office/word/2010/wordml" xmlns:w15="http://schemas.microsoft.com/office/word/2012/wordml" xmlns:w16cex="http://schemas.microsoft.com/office/word/2018/wordml/cex" xmlns:w16cid="http://schemas.microsoft.com/office/word/2016/wordml/cid" xmlns:w16="http://schemas.microsoft.com/office/word/2018/wordml" xmlns:w16sdtdh="http://schemas.microsoft.com/office/word/2020/wordml/sdtdatahash" xmlns:w16se="http://schemas.microsoft.com/office/word/2015/wordml/symex" xmlns:wpg="http://schemas.microsoft.com/office/word/2010/wordprocessingGroup" xmlns:wpi="http://schemas.microsoft.com/office/word/2010/wordprocessingInk" xmlns:wne="http://schemas.microsoft.com/office/word/2006/wordml" xmlns:wps="http://schemas.microsoft.com/office/word/2010/wordprocessingShape" mc:Ignorable="w14 w15 w16se w16cid w16 w16cex w16sdtdh wp14">
   <w:numPicBullet w:numPicBulletId="0">
     <w:pict>
       <v:shapetype id="_x0000_t75" coordsize="21600,21600" o:spt="75" o:preferrelative="t" path="m@4@5l@4@11@9@11@9@5xe" filled="f" stroked="f">
@@ -13133,7 +13652,7 @@
         <v:path o:extrusionok="f" gradientshapeok="t" o:connecttype="rect"/>
         <o:lock v:ext="edit" aspectratio="t"/>
       </v:shapetype>
-      <v:shape id="_x0000_i1064" type="#_x0000_t75" style="width:10.9pt;height:10.9pt" o:bullet="t">
+      <v:shape id="_x0000_i1035" type="#_x0000_t75" style="width:11.25pt;height:11.25pt" o:bullet="t">
         <v:imagedata r:id="rId1" o:title="mso7194"/>
       </v:shape>
     </w:pict>
@@ -14865,7 +15384,7 @@
 </file>
 
 <file path=word/styles.xml><?xml version="1.0" encoding="utf-8"?>
-<w:styles xmlns:mc="http://schemas.openxmlformats.org/markup-compatibility/2006" xmlns:r="http://schemas.openxmlformats.org/officeDocument/2006/relationships" xmlns:w="http://schemas.openxmlformats.org/wordprocessingml/2006/main" xmlns:w14="http://schemas.microsoft.com/office/word/2010/wordml" xmlns:w15="http://schemas.microsoft.com/office/word/2012/wordml" xmlns:w16cex="http://schemas.microsoft.com/office/word/2018/wordml/cex" xmlns:w16cid="http://schemas.microsoft.com/office/word/2016/wordml/cid" xmlns:w16="http://schemas.microsoft.com/office/word/2018/wordml" xmlns:w16se="http://schemas.microsoft.com/office/word/2015/wordml/symex" mc:Ignorable="w14 w15 w16se w16cid w16 w16cex">
+<w:styles xmlns:mc="http://schemas.openxmlformats.org/markup-compatibility/2006" xmlns:r="http://schemas.openxmlformats.org/officeDocument/2006/relationships" xmlns:w="http://schemas.openxmlformats.org/wordprocessingml/2006/main" xmlns:w14="http://schemas.microsoft.com/office/word/2010/wordml" xmlns:w15="http://schemas.microsoft.com/office/word/2012/wordml" xmlns:w16cex="http://schemas.microsoft.com/office/word/2018/wordml/cex" xmlns:w16cid="http://schemas.microsoft.com/office/word/2016/wordml/cid" xmlns:w16="http://schemas.microsoft.com/office/word/2018/wordml" xmlns:w16sdtdh="http://schemas.microsoft.com/office/word/2020/wordml/sdtdatahash" xmlns:w16se="http://schemas.microsoft.com/office/word/2015/wordml/symex" mc:Ignorable="w14 w15 w16se w16cid w16 w16cex w16sdtdh">
   <w:docDefaults>
     <w:rPrDefault>
       <w:rPr>
@@ -15264,7 +15783,7 @@
     <w:qFormat/>
     <w:rsid w:val="00D74164"/>
   </w:style>
-  <w:style w:type="paragraph" w:styleId="Heading1">
+  <w:style w:type="paragraph" w:styleId="Ttulo1">
     <w:name w:val="heading 1"/>
     <w:basedOn w:val="Normal"/>
     <w:next w:val="Normal"/>
@@ -15281,7 +15800,7 @@
       <w:szCs w:val="40"/>
     </w:rPr>
   </w:style>
-  <w:style w:type="paragraph" w:styleId="Heading2">
+  <w:style w:type="paragraph" w:styleId="Ttulo2">
     <w:name w:val="heading 2"/>
     <w:basedOn w:val="Normal"/>
     <w:next w:val="Normal"/>
@@ -15299,7 +15818,7 @@
       <w:szCs w:val="32"/>
     </w:rPr>
   </w:style>
-  <w:style w:type="paragraph" w:styleId="Heading3">
+  <w:style w:type="paragraph" w:styleId="Ttulo3">
     <w:name w:val="heading 3"/>
     <w:basedOn w:val="Normal"/>
     <w:next w:val="Normal"/>
@@ -15318,7 +15837,7 @@
       <w:szCs w:val="28"/>
     </w:rPr>
   </w:style>
-  <w:style w:type="paragraph" w:styleId="Heading4">
+  <w:style w:type="paragraph" w:styleId="Ttulo4">
     <w:name w:val="heading 4"/>
     <w:basedOn w:val="Normal"/>
     <w:next w:val="Normal"/>
@@ -15338,7 +15857,7 @@
       <w:szCs w:val="24"/>
     </w:rPr>
   </w:style>
-  <w:style w:type="paragraph" w:styleId="Heading5">
+  <w:style w:type="paragraph" w:styleId="Ttulo5">
     <w:name w:val="heading 5"/>
     <w:basedOn w:val="Normal"/>
     <w:next w:val="Normal"/>
@@ -15356,7 +15875,7 @@
       <w:color w:val="666666"/>
     </w:rPr>
   </w:style>
-  <w:style w:type="paragraph" w:styleId="Heading6">
+  <w:style w:type="paragraph" w:styleId="Ttulo6">
     <w:name w:val="heading 6"/>
     <w:basedOn w:val="Normal"/>
     <w:next w:val="Normal"/>
@@ -15375,13 +15894,13 @@
       <w:color w:val="666666"/>
     </w:rPr>
   </w:style>
-  <w:style w:type="character" w:default="1" w:styleId="DefaultParagraphFont">
+  <w:style w:type="character" w:default="1" w:styleId="Fuentedeprrafopredeter">
     <w:name w:val="Default Paragraph Font"/>
     <w:uiPriority w:val="1"/>
     <w:semiHidden/>
     <w:unhideWhenUsed/>
   </w:style>
-  <w:style w:type="table" w:default="1" w:styleId="TableNormal">
+  <w:style w:type="table" w:default="1" w:styleId="Tablanormal">
     <w:name w:val="Normal Table"/>
     <w:uiPriority w:val="99"/>
     <w:semiHidden/>
@@ -15396,7 +15915,7 @@
       </w:tblCellMar>
     </w:tblPr>
   </w:style>
-  <w:style w:type="numbering" w:default="1" w:styleId="NoList">
+  <w:style w:type="numbering" w:default="1" w:styleId="Sinlista">
     <w:name w:val="No List"/>
     <w:uiPriority w:val="99"/>
     <w:semiHidden/>
@@ -15413,7 +15932,7 @@
       </w:tblCellMar>
     </w:tblPr>
   </w:style>
-  <w:style w:type="paragraph" w:styleId="Title">
+  <w:style w:type="paragraph" w:styleId="Ttulo">
     <w:name w:val="Title"/>
     <w:basedOn w:val="Normal"/>
     <w:next w:val="Normal"/>
@@ -15429,7 +15948,7 @@
       <w:szCs w:val="52"/>
     </w:rPr>
   </w:style>
-  <w:style w:type="paragraph" w:styleId="Subtitle">
+  <w:style w:type="paragraph" w:styleId="Subttulo">
     <w:name w:val="Subtitle"/>
     <w:basedOn w:val="Normal"/>
     <w:next w:val="Normal"/>
@@ -15498,7 +16017,7 @@
       </w:tblCellMar>
     </w:tblPr>
   </w:style>
-  <w:style w:type="paragraph" w:styleId="ListParagraph">
+  <w:style w:type="paragraph" w:styleId="Prrafodelista">
     <w:name w:val="List Paragraph"/>
     <w:basedOn w:val="Normal"/>
     <w:uiPriority w:val="34"/>
@@ -15509,10 +16028,10 @@
       <w:contextualSpacing/>
     </w:pPr>
   </w:style>
-  <w:style w:type="paragraph" w:styleId="Header">
+  <w:style w:type="paragraph" w:styleId="Encabezado">
     <w:name w:val="header"/>
     <w:basedOn w:val="Normal"/>
-    <w:link w:val="HeaderChar"/>
+    <w:link w:val="EncabezadoCar"/>
     <w:uiPriority w:val="99"/>
     <w:unhideWhenUsed/>
     <w:rsid w:val="00FA5DA3"/>
@@ -15524,17 +16043,17 @@
       <w:spacing w:line="240" w:lineRule="auto"/>
     </w:pPr>
   </w:style>
-  <w:style w:type="character" w:customStyle="1" w:styleId="HeaderChar">
-    <w:name w:val="Header Char"/>
-    <w:basedOn w:val="DefaultParagraphFont"/>
-    <w:link w:val="Header"/>
+  <w:style w:type="character" w:customStyle="1" w:styleId="EncabezadoCar">
+    <w:name w:val="Encabezado Car"/>
+    <w:basedOn w:val="Fuentedeprrafopredeter"/>
+    <w:link w:val="Encabezado"/>
     <w:uiPriority w:val="99"/>
     <w:rsid w:val="00FA5DA3"/>
   </w:style>
-  <w:style w:type="paragraph" w:styleId="Footer">
+  <w:style w:type="paragraph" w:styleId="Piedepgina">
     <w:name w:val="footer"/>
     <w:basedOn w:val="Normal"/>
-    <w:link w:val="FooterChar"/>
+    <w:link w:val="PiedepginaCar"/>
     <w:uiPriority w:val="99"/>
     <w:unhideWhenUsed/>
     <w:rsid w:val="00FA5DA3"/>
@@ -15546,16 +16065,16 @@
       <w:spacing w:line="240" w:lineRule="auto"/>
     </w:pPr>
   </w:style>
-  <w:style w:type="character" w:customStyle="1" w:styleId="FooterChar">
-    <w:name w:val="Footer Char"/>
-    <w:basedOn w:val="DefaultParagraphFont"/>
-    <w:link w:val="Footer"/>
+  <w:style w:type="character" w:customStyle="1" w:styleId="PiedepginaCar">
+    <w:name w:val="Pie de página Car"/>
+    <w:basedOn w:val="Fuentedeprrafopredeter"/>
+    <w:link w:val="Piedepgina"/>
     <w:uiPriority w:val="99"/>
     <w:rsid w:val="00FA5DA3"/>
   </w:style>
-  <w:style w:type="table" w:styleId="TableGrid">
+  <w:style w:type="table" w:styleId="Tablaconcuadrcula">
     <w:name w:val="Table Grid"/>
-    <w:basedOn w:val="TableNormal"/>
+    <w:basedOn w:val="Tablanormal"/>
     <w:uiPriority w:val="39"/>
     <w:rsid w:val="00FA5DA3"/>
     <w:pPr>
@@ -15572,7 +16091,7 @@
       </w:tblBorders>
     </w:tblPr>
   </w:style>
-  <w:style w:type="paragraph" w:styleId="TOC1">
+  <w:style w:type="paragraph" w:styleId="TDC1">
     <w:name w:val="toc 1"/>
     <w:basedOn w:val="Normal"/>
     <w:next w:val="Normal"/>
@@ -15584,7 +16103,7 @@
       <w:spacing w:after="100"/>
     </w:pPr>
   </w:style>
-  <w:style w:type="paragraph" w:styleId="TOC2">
+  <w:style w:type="paragraph" w:styleId="TDC2">
     <w:name w:val="toc 2"/>
     <w:basedOn w:val="Normal"/>
     <w:next w:val="Normal"/>
@@ -15597,7 +16116,7 @@
       <w:ind w:left="220"/>
     </w:pPr>
   </w:style>
-  <w:style w:type="paragraph" w:styleId="TOC3">
+  <w:style w:type="paragraph" w:styleId="TDC3">
     <w:name w:val="toc 3"/>
     <w:basedOn w:val="Normal"/>
     <w:next w:val="Normal"/>
@@ -15610,9 +16129,9 @@
       <w:ind w:left="440"/>
     </w:pPr>
   </w:style>
-  <w:style w:type="character" w:styleId="Hyperlink">
+  <w:style w:type="character" w:styleId="Hipervnculo">
     <w:name w:val="Hyperlink"/>
-    <w:basedOn w:val="DefaultParagraphFont"/>
+    <w:basedOn w:val="Fuentedeprrafopredeter"/>
     <w:uiPriority w:val="99"/>
     <w:unhideWhenUsed/>
     <w:rsid w:val="00E50F5C"/>
@@ -15621,9 +16140,9 @@
       <w:u w:val="single"/>
     </w:rPr>
   </w:style>
-  <w:style w:type="character" w:styleId="UnresolvedMention">
+  <w:style w:type="character" w:styleId="Mencinsinresolver">
     <w:name w:val="Unresolved Mention"/>
-    <w:basedOn w:val="DefaultParagraphFont"/>
+    <w:basedOn w:val="Fuentedeprrafopredeter"/>
     <w:uiPriority w:val="99"/>
     <w:semiHidden/>
     <w:unhideWhenUsed/>
@@ -15637,7 +16156,7 @@
 </file>
 
 <file path=word/glossary/document.xml><?xml version="1.0" encoding="utf-8"?>
-<w:glossaryDocument xmlns:wpc="http://schemas.microsoft.com/office/word/2010/wordprocessingCanvas" xmlns:cx="http://schemas.microsoft.com/office/drawing/2014/chartex" xmlns:cx1="http://schemas.microsoft.com/office/drawing/2015/9/8/chartex" xmlns:cx2="http://schemas.microsoft.com/office/drawing/2015/10/21/chartex" xmlns:cx3="http://schemas.microsoft.com/office/drawing/2016/5/9/chartex" xmlns:cx4="http://schemas.microsoft.com/office/drawing/2016/5/10/chartex" xmlns:cx5="http://schemas.microsoft.com/office/drawing/2016/5/11/chartex" xmlns:cx6="http://schemas.microsoft.com/office/drawing/2016/5/12/chartex" xmlns:cx7="http://schemas.microsoft.com/office/drawing/2016/5/13/chartex" xmlns:cx8="http://schemas.microsoft.com/office/drawing/2016/5/14/chartex" xmlns:mc="http://schemas.openxmlformats.org/markup-compatibility/2006" xmlns:aink="http://schemas.microsoft.com/office/drawing/2016/ink" xmlns:am3d="http://schemas.microsoft.com/office/drawing/2017/model3d" xmlns:o="urn:schemas-microsoft-com:office:office" xmlns:r="http://schemas.openxmlformats.org/officeDocument/2006/relationships" xmlns:m="http://schemas.openxmlformats.org/officeDocument/2006/math" xmlns:v="urn:schemas-microsoft-com:vml" xmlns:wp14="http://schemas.microsoft.com/office/word/2010/wordprocessingDrawing" xmlns:wp="http://schemas.openxmlformats.org/drawingml/2006/wordprocessingDrawing" xmlns:w10="urn:schemas-microsoft-com:office:word" xmlns:w="http://schemas.openxmlformats.org/wordprocessingml/2006/main" xmlns:w14="http://schemas.microsoft.com/office/word/2010/wordml" xmlns:w15="http://schemas.microsoft.com/office/word/2012/wordml" xmlns:w16cex="http://schemas.microsoft.com/office/word/2018/wordml/cex" xmlns:w16cid="http://schemas.microsoft.com/office/word/2016/wordml/cid" xmlns:w16="http://schemas.microsoft.com/office/word/2018/wordml" xmlns:w16se="http://schemas.microsoft.com/office/word/2015/wordml/symex" xmlns:wpg="http://schemas.microsoft.com/office/word/2010/wordprocessingGroup" xmlns:wpi="http://schemas.microsoft.com/office/word/2010/wordprocessingInk" xmlns:wne="http://schemas.microsoft.com/office/word/2006/wordml" xmlns:wps="http://schemas.microsoft.com/office/word/2010/wordprocessingShape" mc:Ignorable="w14 w15 w16se w16cid w16 w16cex wp14">
+<w:glossaryDocument xmlns:wpc="http://schemas.microsoft.com/office/word/2010/wordprocessingCanvas" xmlns:cx="http://schemas.microsoft.com/office/drawing/2014/chartex" xmlns:cx1="http://schemas.microsoft.com/office/drawing/2015/9/8/chartex" xmlns:cx2="http://schemas.microsoft.com/office/drawing/2015/10/21/chartex" xmlns:cx3="http://schemas.microsoft.com/office/drawing/2016/5/9/chartex" xmlns:cx4="http://schemas.microsoft.com/office/drawing/2016/5/10/chartex" xmlns:cx5="http://schemas.microsoft.com/office/drawing/2016/5/11/chartex" xmlns:cx6="http://schemas.microsoft.com/office/drawing/2016/5/12/chartex" xmlns:cx7="http://schemas.microsoft.com/office/drawing/2016/5/13/chartex" xmlns:cx8="http://schemas.microsoft.com/office/drawing/2016/5/14/chartex" xmlns:mc="http://schemas.openxmlformats.org/markup-compatibility/2006" xmlns:aink="http://schemas.microsoft.com/office/drawing/2016/ink" xmlns:am3d="http://schemas.microsoft.com/office/drawing/2017/model3d" xmlns:o="urn:schemas-microsoft-com:office:office" xmlns:r="http://schemas.openxmlformats.org/officeDocument/2006/relationships" xmlns:m="http://schemas.openxmlformats.org/officeDocument/2006/math" xmlns:v="urn:schemas-microsoft-com:vml" xmlns:wp14="http://schemas.microsoft.com/office/word/2010/wordprocessingDrawing" xmlns:wp="http://schemas.openxmlformats.org/drawingml/2006/wordprocessingDrawing" xmlns:w10="urn:schemas-microsoft-com:office:word" xmlns:w="http://schemas.openxmlformats.org/wordprocessingml/2006/main" xmlns:w14="http://schemas.microsoft.com/office/word/2010/wordml" xmlns:w15="http://schemas.microsoft.com/office/word/2012/wordml" xmlns:w16cex="http://schemas.microsoft.com/office/word/2018/wordml/cex" xmlns:w16cid="http://schemas.microsoft.com/office/word/2016/wordml/cid" xmlns:w16="http://schemas.microsoft.com/office/word/2018/wordml" xmlns:w16sdtdh="http://schemas.microsoft.com/office/word/2020/wordml/sdtdatahash" xmlns:w16se="http://schemas.microsoft.com/office/word/2015/wordml/symex" xmlns:wpg="http://schemas.microsoft.com/office/word/2010/wordprocessingGroup" xmlns:wpi="http://schemas.microsoft.com/office/word/2010/wordprocessingInk" xmlns:wne="http://schemas.microsoft.com/office/word/2006/wordml" xmlns:wps="http://schemas.microsoft.com/office/word/2010/wordprocessingShape" mc:Ignorable="w14 w15 w16se w16cid w16 w16cex w16sdtdh wp14">
   <w:docParts>
     <w:docPart>
       <w:docPartPr>
@@ -15675,7 +16194,7 @@
 </file>
 
 <file path=word/glossary/fontTable.xml><?xml version="1.0" encoding="utf-8"?>
-<w:fonts xmlns:mc="http://schemas.openxmlformats.org/markup-compatibility/2006" xmlns:r="http://schemas.openxmlformats.org/officeDocument/2006/relationships" xmlns:w="http://schemas.openxmlformats.org/wordprocessingml/2006/main" xmlns:w14="http://schemas.microsoft.com/office/word/2010/wordml" xmlns:w15="http://schemas.microsoft.com/office/word/2012/wordml" xmlns:w16cex="http://schemas.microsoft.com/office/word/2018/wordml/cex" xmlns:w16cid="http://schemas.microsoft.com/office/word/2016/wordml/cid" xmlns:w16="http://schemas.microsoft.com/office/word/2018/wordml" xmlns:w16se="http://schemas.microsoft.com/office/word/2015/wordml/symex" mc:Ignorable="w14 w15 w16se w16cid w16 w16cex">
+<w:fonts xmlns:mc="http://schemas.openxmlformats.org/markup-compatibility/2006" xmlns:r="http://schemas.openxmlformats.org/officeDocument/2006/relationships" xmlns:w="http://schemas.openxmlformats.org/wordprocessingml/2006/main" xmlns:w14="http://schemas.microsoft.com/office/word/2010/wordml" xmlns:w15="http://schemas.microsoft.com/office/word/2012/wordml" xmlns:w16cex="http://schemas.microsoft.com/office/word/2018/wordml/cex" xmlns:w16cid="http://schemas.microsoft.com/office/word/2016/wordml/cid" xmlns:w16="http://schemas.microsoft.com/office/word/2018/wordml" xmlns:w16sdtdh="http://schemas.microsoft.com/office/word/2020/wordml/sdtdatahash" xmlns:w16se="http://schemas.microsoft.com/office/word/2015/wordml/symex" mc:Ignorable="w14 w15 w16se w16cid w16 w16cex w16sdtdh">
   <w:font w:name="Symbol">
     <w:panose1 w:val="05050102010706020507"/>
     <w:charset w:val="02"/>
@@ -15743,7 +16262,7 @@
 </file>
 
 <file path=word/glossary/settings.xml><?xml version="1.0" encoding="utf-8"?>
-<w:settings xmlns:mc="http://schemas.openxmlformats.org/markup-compatibility/2006" xmlns:o="urn:schemas-microsoft-com:office:office" xmlns:r="http://schemas.openxmlformats.org/officeDocument/2006/relationships" xmlns:m="http://schemas.openxmlformats.org/officeDocument/2006/math" xmlns:v="urn:schemas-microsoft-com:vml" xmlns:w10="urn:schemas-microsoft-com:office:word" xmlns:w="http://schemas.openxmlformats.org/wordprocessingml/2006/main" xmlns:w14="http://schemas.microsoft.com/office/word/2010/wordml" xmlns:w15="http://schemas.microsoft.com/office/word/2012/wordml" xmlns:w16cex="http://schemas.microsoft.com/office/word/2018/wordml/cex" xmlns:w16cid="http://schemas.microsoft.com/office/word/2016/wordml/cid" xmlns:w16="http://schemas.microsoft.com/office/word/2018/wordml" xmlns:w16se="http://schemas.microsoft.com/office/word/2015/wordml/symex" xmlns:sl="http://schemas.openxmlformats.org/schemaLibrary/2006/main" mc:Ignorable="w14 w15 w16se w16cid w16 w16cex">
+<w:settings xmlns:mc="http://schemas.openxmlformats.org/markup-compatibility/2006" xmlns:o="urn:schemas-microsoft-com:office:office" xmlns:r="http://schemas.openxmlformats.org/officeDocument/2006/relationships" xmlns:m="http://schemas.openxmlformats.org/officeDocument/2006/math" xmlns:v="urn:schemas-microsoft-com:vml" xmlns:w10="urn:schemas-microsoft-com:office:word" xmlns:w="http://schemas.openxmlformats.org/wordprocessingml/2006/main" xmlns:w14="http://schemas.microsoft.com/office/word/2010/wordml" xmlns:w15="http://schemas.microsoft.com/office/word/2012/wordml" xmlns:w16cex="http://schemas.microsoft.com/office/word/2018/wordml/cex" xmlns:w16cid="http://schemas.microsoft.com/office/word/2016/wordml/cid" xmlns:w16="http://schemas.microsoft.com/office/word/2018/wordml" xmlns:w16sdtdh="http://schemas.microsoft.com/office/word/2020/wordml/sdtdatahash" xmlns:w16se="http://schemas.microsoft.com/office/word/2015/wordml/symex" xmlns:sl="http://schemas.openxmlformats.org/schemaLibrary/2006/main" mc:Ignorable="w14 w15 w16se w16cid w16 w16cex w16sdtdh">
   <w:view w:val="normal"/>
   <w:defaultTabStop w:val="708"/>
   <w:hyphenationZone w:val="425"/>
@@ -15772,6 +16291,7 @@
     <w:rsid w:val="00A82666"/>
     <w:rsid w:val="00CC2FC2"/>
     <w:rsid w:val="00DE1348"/>
+    <w:rsid w:val="00F10B9E"/>
     <w:rsid w:val="00FD30BB"/>
   </w:rsids>
   <m:mathPr>
@@ -15796,7 +16316,7 @@
 </file>
 
 <file path=word/glossary/styles.xml><?xml version="1.0" encoding="utf-8"?>
-<w:styles xmlns:mc="http://schemas.openxmlformats.org/markup-compatibility/2006" xmlns:r="http://schemas.openxmlformats.org/officeDocument/2006/relationships" xmlns:w="http://schemas.openxmlformats.org/wordprocessingml/2006/main" xmlns:w14="http://schemas.microsoft.com/office/word/2010/wordml" xmlns:w15="http://schemas.microsoft.com/office/word/2012/wordml" xmlns:w16cex="http://schemas.microsoft.com/office/word/2018/wordml/cex" xmlns:w16cid="http://schemas.microsoft.com/office/word/2016/wordml/cid" xmlns:w16="http://schemas.microsoft.com/office/word/2018/wordml" xmlns:w16se="http://schemas.microsoft.com/office/word/2015/wordml/symex" mc:Ignorable="w14 w15 w16se w16cid w16 w16cex">
+<w:styles xmlns:mc="http://schemas.openxmlformats.org/markup-compatibility/2006" xmlns:r="http://schemas.openxmlformats.org/officeDocument/2006/relationships" xmlns:w="http://schemas.openxmlformats.org/wordprocessingml/2006/main" xmlns:w14="http://schemas.microsoft.com/office/word/2010/wordml" xmlns:w15="http://schemas.microsoft.com/office/word/2012/wordml" xmlns:w16cex="http://schemas.microsoft.com/office/word/2018/wordml/cex" xmlns:w16cid="http://schemas.microsoft.com/office/word/2016/wordml/cid" xmlns:w16="http://schemas.microsoft.com/office/word/2018/wordml" xmlns:w16sdtdh="http://schemas.microsoft.com/office/word/2020/wordml/sdtdatahash" xmlns:w16se="http://schemas.microsoft.com/office/word/2015/wordml/symex" mc:Ignorable="w14 w15 w16se w16cid w16 w16cex w16sdtdh">
   <w:docDefaults>
     <w:rPrDefault>
       <w:rPr>
@@ -16194,13 +16714,13 @@
     <w:name w:val="Normal"/>
     <w:qFormat/>
   </w:style>
-  <w:style w:type="character" w:default="1" w:styleId="DefaultParagraphFont">
+  <w:style w:type="character" w:default="1" w:styleId="Fuentedeprrafopredeter">
     <w:name w:val="Default Paragraph Font"/>
     <w:uiPriority w:val="1"/>
     <w:semiHidden/>
     <w:unhideWhenUsed/>
   </w:style>
-  <w:style w:type="table" w:default="1" w:styleId="TableNormal">
+  <w:style w:type="table" w:default="1" w:styleId="Tablanormal">
     <w:name w:val="Normal Table"/>
     <w:uiPriority w:val="99"/>
     <w:semiHidden/>
@@ -16215,7 +16735,7 @@
       </w:tblCellMar>
     </w:tblPr>
   </w:style>
-  <w:style w:type="numbering" w:default="1" w:styleId="NoList">
+  <w:style w:type="numbering" w:default="1" w:styleId="Sinlista">
     <w:name w:val="No List"/>
     <w:uiPriority w:val="99"/>
     <w:semiHidden/>
@@ -16229,7 +16749,7 @@
 </file>
 
 <file path=word/glossary/webSettings.xml><?xml version="1.0" encoding="utf-8"?>
-<w:webSettings xmlns:mc="http://schemas.openxmlformats.org/markup-compatibility/2006" xmlns:r="http://schemas.openxmlformats.org/officeDocument/2006/relationships" xmlns:w="http://schemas.openxmlformats.org/wordprocessingml/2006/main" xmlns:w14="http://schemas.microsoft.com/office/word/2010/wordml" xmlns:w15="http://schemas.microsoft.com/office/word/2012/wordml" xmlns:w16cex="http://schemas.microsoft.com/office/word/2018/wordml/cex" xmlns:w16cid="http://schemas.microsoft.com/office/word/2016/wordml/cid" xmlns:w16="http://schemas.microsoft.com/office/word/2018/wordml" xmlns:w16se="http://schemas.microsoft.com/office/word/2015/wordml/symex" mc:Ignorable="w14 w15 w16se w16cid w16 w16cex">
+<w:webSettings xmlns:mc="http://schemas.openxmlformats.org/markup-compatibility/2006" xmlns:r="http://schemas.openxmlformats.org/officeDocument/2006/relationships" xmlns:w="http://schemas.openxmlformats.org/wordprocessingml/2006/main" xmlns:w14="http://schemas.microsoft.com/office/word/2010/wordml" xmlns:w15="http://schemas.microsoft.com/office/word/2012/wordml" xmlns:w16cex="http://schemas.microsoft.com/office/word/2018/wordml/cex" xmlns:w16cid="http://schemas.microsoft.com/office/word/2016/wordml/cid" xmlns:w16="http://schemas.microsoft.com/office/word/2018/wordml" xmlns:w16sdtdh="http://schemas.microsoft.com/office/word/2020/wordml/sdtdatahash" xmlns:w16se="http://schemas.microsoft.com/office/word/2015/wordml/symex" mc:Ignorable="w14 w15 w16se w16cid w16 w16cex w16sdtdh">
   <w:optimizeForBrowser/>
   <w:allowPNG/>
 </w:webSettings>

</xml_diff>